<commit_message>
TS 4.1 Padam and template 21/08/2022
</commit_message>
<xml_diff>
--- a/TS-Padam/TS-4.1/TS 4.1 Sanskrit Pada Paatam Corrections.docx
+++ b/TS-Padam/TS-4.1/TS 4.1 Sanskrit Pada Paatam Corrections.docx
@@ -1,6 +1,6 @@
 
 <file path=word/document.xml><?xml version="1.0" encoding="utf-8"?>
-<w:document xmlns:wpc="http://schemas.microsoft.com/office/word/2010/wordprocessingCanvas" xmlns:cx="http://schemas.microsoft.com/office/drawing/2014/chartex" xmlns:cx1="http://schemas.microsoft.com/office/drawing/2015/9/8/chartex" xmlns:mc="http://schemas.openxmlformats.org/markup-compatibility/2006" xmlns:o="urn:schemas-microsoft-com:office:office" xmlns:r="http://schemas.openxmlformats.org/officeDocument/2006/relationships" xmlns:m="http://schemas.openxmlformats.org/officeDocument/2006/math" xmlns:v="urn:schemas-microsoft-com:vml" xmlns:wp14="http://schemas.microsoft.com/office/word/2010/wordprocessingDrawing" xmlns:wp="http://schemas.openxmlformats.org/drawingml/2006/wordprocessingDrawing" xmlns:w10="urn:schemas-microsoft-com:office:word" xmlns:w="http://schemas.openxmlformats.org/wordprocessingml/2006/main" xmlns:w14="http://schemas.microsoft.com/office/word/2010/wordml" xmlns:w15="http://schemas.microsoft.com/office/word/2012/wordml" xmlns:w16se="http://schemas.microsoft.com/office/word/2015/wordml/symex" xmlns:wpg="http://schemas.microsoft.com/office/word/2010/wordprocessingGroup" xmlns:wpi="http://schemas.microsoft.com/office/word/2010/wordprocessingInk" xmlns:wne="http://schemas.microsoft.com/office/word/2006/wordml" xmlns:wps="http://schemas.microsoft.com/office/word/2010/wordprocessingShape" mc:Ignorable="w14 w15 w16se wp14">
+<w:document xmlns:wpc="http://schemas.microsoft.com/office/word/2010/wordprocessingCanvas" xmlns:cx="http://schemas.microsoft.com/office/drawing/2014/chartex" xmlns:cx1="http://schemas.microsoft.com/office/drawing/2015/9/8/chartex" xmlns:cx2="http://schemas.microsoft.com/office/drawing/2015/10/21/chartex" xmlns:cx3="http://schemas.microsoft.com/office/drawing/2016/5/9/chartex" xmlns:cx4="http://schemas.microsoft.com/office/drawing/2016/5/10/chartex" xmlns:cx5="http://schemas.microsoft.com/office/drawing/2016/5/11/chartex" xmlns:cx6="http://schemas.microsoft.com/office/drawing/2016/5/12/chartex" xmlns:cx7="http://schemas.microsoft.com/office/drawing/2016/5/13/chartex" xmlns:cx8="http://schemas.microsoft.com/office/drawing/2016/5/14/chartex" xmlns:mc="http://schemas.openxmlformats.org/markup-compatibility/2006" xmlns:aink="http://schemas.microsoft.com/office/drawing/2016/ink" xmlns:am3d="http://schemas.microsoft.com/office/drawing/2017/model3d" xmlns:o="urn:schemas-microsoft-com:office:office" xmlns:oel="http://schemas.microsoft.com/office/2019/extlst" xmlns:r="http://schemas.openxmlformats.org/officeDocument/2006/relationships" xmlns:m="http://schemas.openxmlformats.org/officeDocument/2006/math" xmlns:v="urn:schemas-microsoft-com:vml" xmlns:wp14="http://schemas.microsoft.com/office/word/2010/wordprocessingDrawing" xmlns:wp="http://schemas.openxmlformats.org/drawingml/2006/wordprocessingDrawing" xmlns:w10="urn:schemas-microsoft-com:office:word" xmlns:w="http://schemas.openxmlformats.org/wordprocessingml/2006/main" xmlns:w14="http://schemas.microsoft.com/office/word/2010/wordml" xmlns:w15="http://schemas.microsoft.com/office/word/2012/wordml" xmlns:w16cex="http://schemas.microsoft.com/office/word/2018/wordml/cex" xmlns:w16cid="http://schemas.microsoft.com/office/word/2016/wordml/cid" xmlns:w16="http://schemas.microsoft.com/office/word/2018/wordml" xmlns:w16sdtdh="http://schemas.microsoft.com/office/word/2020/wordml/sdtdatahash" xmlns:w16se="http://schemas.microsoft.com/office/word/2015/wordml/symex" xmlns:wpg="http://schemas.microsoft.com/office/word/2010/wordprocessingGroup" xmlns:wpi="http://schemas.microsoft.com/office/word/2010/wordprocessingInk" xmlns:wne="http://schemas.microsoft.com/office/word/2006/wordml" xmlns:wps="http://schemas.microsoft.com/office/word/2010/wordprocessingShape" mc:Ignorable="w14 w15 w16se w16cid w16 w16cex w16sdtdh wp14">
   <w:body>
     <w:p>
       <w:pPr>
@@ -21,51 +21,7 @@
           <w:szCs w:val="32"/>
           <w:u w:val="single"/>
         </w:rPr>
-        <w:t xml:space="preserve">TS </w:t>
-      </w:r>
-      <w:proofErr w:type="spellStart"/>
-      <w:r>
-        <w:rPr>
-          <w:b/>
-          <w:bCs/>
-          <w:sz w:val="32"/>
-          <w:szCs w:val="32"/>
-          <w:u w:val="single"/>
-        </w:rPr>
-        <w:t>Pada</w:t>
-      </w:r>
-      <w:proofErr w:type="spellEnd"/>
-      <w:r>
-        <w:rPr>
-          <w:b/>
-          <w:bCs/>
-          <w:sz w:val="32"/>
-          <w:szCs w:val="32"/>
-          <w:u w:val="single"/>
-        </w:rPr>
-        <w:t xml:space="preserve"> </w:t>
-      </w:r>
-      <w:proofErr w:type="spellStart"/>
-      <w:r>
-        <w:rPr>
-          <w:b/>
-          <w:bCs/>
-          <w:sz w:val="32"/>
-          <w:szCs w:val="32"/>
-          <w:u w:val="single"/>
-        </w:rPr>
-        <w:t>Paatam</w:t>
-      </w:r>
-      <w:proofErr w:type="spellEnd"/>
-      <w:r>
-        <w:rPr>
-          <w:b/>
-          <w:bCs/>
-          <w:sz w:val="32"/>
-          <w:szCs w:val="32"/>
-          <w:u w:val="single"/>
-        </w:rPr>
-        <w:t xml:space="preserve"> – TS 4.1 </w:t>
+        <w:t xml:space="preserve">TS Pada Paatam – TS 4.1 </w:t>
       </w:r>
       <w:proofErr w:type="spellStart"/>
       <w:r>
@@ -129,8 +85,6 @@
         </w:rPr>
         <w:t>30th June 2022</w:t>
       </w:r>
-      <w:bookmarkStart w:id="0" w:name="_GoBack"/>
-      <w:bookmarkEnd w:id="0"/>
     </w:p>
     <w:p>
       <w:pPr>
@@ -177,12 +131,16 @@
               <w:spacing w:before="0" w:line="240" w:lineRule="auto"/>
               <w:jc w:val="center"/>
               <w:rPr>
+                <w:b/>
+                <w:bCs/>
                 <w:sz w:val="32"/>
                 <w:szCs w:val="32"/>
               </w:rPr>
             </w:pPr>
             <w:r>
               <w:rPr>
+                <w:b/>
+                <w:bCs/>
                 <w:sz w:val="32"/>
                 <w:szCs w:val="32"/>
               </w:rPr>
@@ -194,12 +152,16 @@
               <w:spacing w:before="0" w:line="240" w:lineRule="auto"/>
               <w:jc w:val="center"/>
               <w:rPr>
+                <w:b/>
+                <w:bCs/>
                 <w:sz w:val="32"/>
                 <w:szCs w:val="32"/>
               </w:rPr>
             </w:pPr>
             <w:r>
               <w:rPr>
+                <w:b/>
+                <w:bCs/>
                 <w:sz w:val="32"/>
                 <w:szCs w:val="32"/>
               </w:rPr>
@@ -216,12 +178,16 @@
               <w:spacing w:before="0" w:line="240" w:lineRule="auto"/>
               <w:jc w:val="center"/>
               <w:rPr>
+                <w:b/>
+                <w:bCs/>
                 <w:sz w:val="32"/>
                 <w:szCs w:val="32"/>
               </w:rPr>
             </w:pPr>
             <w:r>
               <w:rPr>
+                <w:b/>
+                <w:bCs/>
                 <w:sz w:val="32"/>
                 <w:szCs w:val="32"/>
               </w:rPr>
@@ -239,12 +205,16 @@
               <w:ind w:right="-18"/>
               <w:jc w:val="center"/>
               <w:rPr>
+                <w:b/>
+                <w:bCs/>
                 <w:sz w:val="32"/>
                 <w:szCs w:val="32"/>
               </w:rPr>
             </w:pPr>
             <w:r>
               <w:rPr>
+                <w:b/>
+                <w:bCs/>
                 <w:sz w:val="32"/>
                 <w:szCs w:val="32"/>
               </w:rPr>
@@ -280,20 +250,8 @@
                 <w:szCs w:val="28"/>
                 <w:lang w:bidi="ta-IN"/>
               </w:rPr>
-              <w:t xml:space="preserve">TS 4.1.2.2 - </w:t>
-            </w:r>
-            <w:proofErr w:type="spellStart"/>
-            <w:r>
-              <w:rPr>
-                <w:rFonts w:cs="Latha"/>
-                <w:b/>
-                <w:sz w:val="28"/>
-                <w:szCs w:val="28"/>
-                <w:lang w:bidi="ta-IN"/>
-              </w:rPr>
-              <w:t>Vaakyam</w:t>
-            </w:r>
-            <w:proofErr w:type="spellEnd"/>
+              <w:t>TS 4.1.2.2 - Vaakyam</w:t>
+            </w:r>
           </w:p>
           <w:p>
             <w:pPr>
@@ -328,27 +286,15 @@
                 <w:lang w:bidi="ta-IN"/>
               </w:rPr>
             </w:pPr>
-            <w:proofErr w:type="spellStart"/>
-            <w:r>
-              <w:rPr>
-                <w:rFonts w:cs="Latha"/>
-                <w:b/>
-                <w:sz w:val="28"/>
-                <w:szCs w:val="28"/>
-                <w:lang w:bidi="ta-IN"/>
-              </w:rPr>
-              <w:t>Panchaati</w:t>
-            </w:r>
-            <w:proofErr w:type="spellEnd"/>
-            <w:r>
-              <w:rPr>
-                <w:rFonts w:cs="Latha"/>
-                <w:b/>
-                <w:sz w:val="28"/>
-                <w:szCs w:val="28"/>
-                <w:lang w:bidi="ta-IN"/>
-              </w:rPr>
-              <w:t xml:space="preserve"> No. - 6</w:t>
+            <w:r>
+              <w:rPr>
+                <w:rFonts w:cs="Latha"/>
+                <w:b/>
+                <w:sz w:val="28"/>
+                <w:szCs w:val="28"/>
+                <w:lang w:bidi="ta-IN"/>
+              </w:rPr>
+              <w:t>Panchaati No. - 6</w:t>
             </w:r>
           </w:p>
         </w:tc>
@@ -684,20 +630,8 @@
                 <w:szCs w:val="28"/>
                 <w:lang w:bidi="ta-IN"/>
               </w:rPr>
-              <w:t xml:space="preserve">TS 4.1.2.2 - </w:t>
-            </w:r>
-            <w:proofErr w:type="spellStart"/>
-            <w:r>
-              <w:rPr>
-                <w:rFonts w:cs="Latha"/>
-                <w:b/>
-                <w:sz w:val="28"/>
-                <w:szCs w:val="28"/>
-                <w:lang w:bidi="ta-IN"/>
-              </w:rPr>
-              <w:t>Padam</w:t>
-            </w:r>
-            <w:proofErr w:type="spellEnd"/>
+              <w:t>TS 4.1.2.2 - Padam</w:t>
+            </w:r>
           </w:p>
           <w:p>
             <w:pPr>
@@ -710,27 +644,15 @@
                 <w:lang w:bidi="ta-IN"/>
               </w:rPr>
             </w:pPr>
-            <w:proofErr w:type="spellStart"/>
-            <w:r>
-              <w:rPr>
-                <w:rFonts w:cs="Latha"/>
-                <w:b/>
-                <w:sz w:val="28"/>
-                <w:szCs w:val="28"/>
-                <w:lang w:bidi="ta-IN"/>
-              </w:rPr>
-              <w:t>Padam</w:t>
-            </w:r>
-            <w:proofErr w:type="spellEnd"/>
-            <w:r>
-              <w:rPr>
-                <w:rFonts w:cs="Latha"/>
-                <w:b/>
-                <w:sz w:val="28"/>
-                <w:szCs w:val="28"/>
-                <w:lang w:bidi="ta-IN"/>
-              </w:rPr>
-              <w:t xml:space="preserve"> No: - 23</w:t>
+            <w:r>
+              <w:rPr>
+                <w:rFonts w:cs="Latha"/>
+                <w:b/>
+                <w:sz w:val="28"/>
+                <w:szCs w:val="28"/>
+                <w:lang w:bidi="ta-IN"/>
+              </w:rPr>
+              <w:t>Padam No: - 23</w:t>
             </w:r>
           </w:p>
           <w:p>
@@ -744,27 +666,15 @@
                 <w:lang w:bidi="ta-IN"/>
               </w:rPr>
             </w:pPr>
-            <w:proofErr w:type="spellStart"/>
-            <w:r>
-              <w:rPr>
-                <w:rFonts w:cs="Latha"/>
-                <w:b/>
-                <w:sz w:val="28"/>
-                <w:szCs w:val="28"/>
-                <w:lang w:bidi="ta-IN"/>
-              </w:rPr>
-              <w:t>Panchaati</w:t>
-            </w:r>
-            <w:proofErr w:type="spellEnd"/>
-            <w:r>
-              <w:rPr>
-                <w:rFonts w:cs="Latha"/>
-                <w:b/>
-                <w:sz w:val="28"/>
-                <w:szCs w:val="28"/>
-                <w:lang w:bidi="ta-IN"/>
-              </w:rPr>
-              <w:t xml:space="preserve"> No. - 6</w:t>
+            <w:r>
+              <w:rPr>
+                <w:rFonts w:cs="Latha"/>
+                <w:b/>
+                <w:sz w:val="28"/>
+                <w:szCs w:val="28"/>
+                <w:lang w:bidi="ta-IN"/>
+              </w:rPr>
+              <w:t>Panchaati No. - 6</w:t>
             </w:r>
           </w:p>
         </w:tc>
@@ -1292,20 +1202,8 @@
                 <w:szCs w:val="28"/>
                 <w:lang w:bidi="ta-IN"/>
               </w:rPr>
-              <w:t xml:space="preserve">TS 4.1.10.4 - </w:t>
-            </w:r>
-            <w:proofErr w:type="spellStart"/>
-            <w:r>
-              <w:rPr>
-                <w:rFonts w:cs="Latha"/>
-                <w:b/>
-                <w:sz w:val="28"/>
-                <w:szCs w:val="28"/>
-                <w:lang w:bidi="ta-IN"/>
-              </w:rPr>
-              <w:t>Vaakyam</w:t>
-            </w:r>
-            <w:proofErr w:type="spellEnd"/>
+              <w:t>TS 4.1.10.4 - Vaakyam</w:t>
+            </w:r>
           </w:p>
           <w:p>
             <w:pPr>
@@ -1344,27 +1242,15 @@
                 <w:lang w:eastAsia="en-IN" w:bidi="ml-IN"/>
               </w:rPr>
             </w:pPr>
-            <w:proofErr w:type="spellStart"/>
-            <w:r>
-              <w:rPr>
-                <w:rFonts w:cs="Latha"/>
-                <w:b/>
-                <w:sz w:val="28"/>
-                <w:szCs w:val="28"/>
-                <w:lang w:bidi="ta-IN"/>
-              </w:rPr>
-              <w:t>Panchaati</w:t>
-            </w:r>
-            <w:proofErr w:type="spellEnd"/>
-            <w:r>
-              <w:rPr>
-                <w:rFonts w:cs="Latha"/>
-                <w:b/>
-                <w:sz w:val="28"/>
-                <w:szCs w:val="28"/>
-                <w:lang w:bidi="ta-IN"/>
-              </w:rPr>
-              <w:t xml:space="preserve"> No. - 41</w:t>
+            <w:r>
+              <w:rPr>
+                <w:rFonts w:cs="Latha"/>
+                <w:b/>
+                <w:sz w:val="28"/>
+                <w:szCs w:val="28"/>
+                <w:lang w:bidi="ta-IN"/>
+              </w:rPr>
+              <w:t>Panchaati No. - 41</w:t>
             </w:r>
           </w:p>
         </w:tc>
@@ -1708,7 +1594,6 @@
               </w:rPr>
               <w:t xml:space="preserve"> </w:t>
             </w:r>
-            <w:proofErr w:type="spellStart"/>
             <w:r>
               <w:rPr>
                 <w:rFonts w:cs="Latha"/>
@@ -1719,7 +1604,6 @@
               </w:rPr>
               <w:t>Padam</w:t>
             </w:r>
-            <w:proofErr w:type="spellEnd"/>
           </w:p>
           <w:p>
             <w:pPr>
@@ -1736,27 +1620,15 @@
                 <w:lang w:bidi="ta-IN"/>
               </w:rPr>
             </w:pPr>
-            <w:proofErr w:type="spellStart"/>
-            <w:r>
-              <w:rPr>
-                <w:rFonts w:cs="Latha"/>
-                <w:b/>
-                <w:sz w:val="28"/>
-                <w:szCs w:val="28"/>
-                <w:lang w:bidi="ta-IN"/>
-              </w:rPr>
-              <w:t>Padam</w:t>
-            </w:r>
-            <w:proofErr w:type="spellEnd"/>
-            <w:r>
-              <w:rPr>
-                <w:rFonts w:cs="Latha"/>
-                <w:b/>
-                <w:sz w:val="28"/>
-                <w:szCs w:val="28"/>
-                <w:lang w:bidi="ta-IN"/>
-              </w:rPr>
-              <w:t xml:space="preserve"> No. – 1</w:t>
+            <w:r>
+              <w:rPr>
+                <w:rFonts w:cs="Latha"/>
+                <w:b/>
+                <w:sz w:val="28"/>
+                <w:szCs w:val="28"/>
+                <w:lang w:bidi="ta-IN"/>
+              </w:rPr>
+              <w:t>Padam No. – 1</w:t>
             </w:r>
           </w:p>
           <w:p>
@@ -1774,27 +1646,15 @@
                 <w:lang w:eastAsia="en-IN" w:bidi="ml-IN"/>
               </w:rPr>
             </w:pPr>
-            <w:proofErr w:type="spellStart"/>
-            <w:r>
-              <w:rPr>
-                <w:rFonts w:cs="Latha"/>
-                <w:b/>
-                <w:sz w:val="28"/>
-                <w:szCs w:val="28"/>
-                <w:lang w:bidi="ta-IN"/>
-              </w:rPr>
-              <w:t>Panchaati</w:t>
-            </w:r>
-            <w:proofErr w:type="spellEnd"/>
-            <w:r>
-              <w:rPr>
-                <w:rFonts w:cs="Latha"/>
-                <w:b/>
-                <w:sz w:val="28"/>
-                <w:szCs w:val="28"/>
-                <w:lang w:bidi="ta-IN"/>
-              </w:rPr>
-              <w:t xml:space="preserve"> No. - 44</w:t>
+            <w:r>
+              <w:rPr>
+                <w:rFonts w:cs="Latha"/>
+                <w:b/>
+                <w:sz w:val="28"/>
+                <w:szCs w:val="28"/>
+                <w:lang w:bidi="ta-IN"/>
+              </w:rPr>
+              <w:t>Panchaati No. - 44</w:t>
             </w:r>
           </w:p>
         </w:tc>
@@ -2190,51 +2050,7 @@
           <w:u w:val="single"/>
         </w:rPr>
         <w:lastRenderedPageBreak/>
-        <w:t xml:space="preserve">TS </w:t>
-      </w:r>
-      <w:proofErr w:type="spellStart"/>
-      <w:r>
-        <w:rPr>
-          <w:b/>
-          <w:bCs/>
-          <w:sz w:val="32"/>
-          <w:szCs w:val="32"/>
-          <w:u w:val="single"/>
-        </w:rPr>
-        <w:t>Pada</w:t>
-      </w:r>
-      <w:proofErr w:type="spellEnd"/>
-      <w:r>
-        <w:rPr>
-          <w:b/>
-          <w:bCs/>
-          <w:sz w:val="32"/>
-          <w:szCs w:val="32"/>
-          <w:u w:val="single"/>
-        </w:rPr>
-        <w:t xml:space="preserve"> </w:t>
-      </w:r>
-      <w:proofErr w:type="spellStart"/>
-      <w:r>
-        <w:rPr>
-          <w:b/>
-          <w:bCs/>
-          <w:sz w:val="32"/>
-          <w:szCs w:val="32"/>
-          <w:u w:val="single"/>
-        </w:rPr>
-        <w:t>Paatam</w:t>
-      </w:r>
-      <w:proofErr w:type="spellEnd"/>
-      <w:r>
-        <w:rPr>
-          <w:b/>
-          <w:bCs/>
-          <w:sz w:val="32"/>
-          <w:szCs w:val="32"/>
-          <w:u w:val="single"/>
-        </w:rPr>
-        <w:t xml:space="preserve"> – TS 4.1 </w:t>
+        <w:t xml:space="preserve">TS Pada Paatam – TS 4.1 </w:t>
       </w:r>
       <w:r>
         <w:rPr>
@@ -2342,12 +2158,16 @@
               <w:spacing w:before="0" w:line="240" w:lineRule="auto"/>
               <w:jc w:val="center"/>
               <w:rPr>
+                <w:b/>
+                <w:bCs/>
                 <w:sz w:val="32"/>
                 <w:szCs w:val="32"/>
               </w:rPr>
             </w:pPr>
             <w:r>
               <w:rPr>
+                <w:b/>
+                <w:bCs/>
                 <w:sz w:val="32"/>
                 <w:szCs w:val="32"/>
               </w:rPr>
@@ -2359,12 +2179,16 @@
               <w:spacing w:before="0" w:line="240" w:lineRule="auto"/>
               <w:jc w:val="center"/>
               <w:rPr>
+                <w:b/>
+                <w:bCs/>
                 <w:sz w:val="32"/>
                 <w:szCs w:val="32"/>
               </w:rPr>
             </w:pPr>
             <w:r>
               <w:rPr>
+                <w:b/>
+                <w:bCs/>
                 <w:sz w:val="32"/>
                 <w:szCs w:val="32"/>
               </w:rPr>
@@ -2381,12 +2205,16 @@
               <w:spacing w:before="0" w:line="240" w:lineRule="auto"/>
               <w:jc w:val="center"/>
               <w:rPr>
+                <w:b/>
+                <w:bCs/>
                 <w:sz w:val="32"/>
                 <w:szCs w:val="32"/>
               </w:rPr>
             </w:pPr>
             <w:r>
               <w:rPr>
+                <w:b/>
+                <w:bCs/>
                 <w:sz w:val="32"/>
                 <w:szCs w:val="32"/>
               </w:rPr>
@@ -2404,12 +2232,16 @@
               <w:ind w:right="-18"/>
               <w:jc w:val="center"/>
               <w:rPr>
+                <w:b/>
+                <w:bCs/>
                 <w:sz w:val="32"/>
                 <w:szCs w:val="32"/>
               </w:rPr>
             </w:pPr>
             <w:r>
               <w:rPr>
+                <w:b/>
+                <w:bCs/>
                 <w:sz w:val="32"/>
                 <w:szCs w:val="32"/>
               </w:rPr>
@@ -2501,7 +2333,6 @@
               </w:rPr>
               <w:t xml:space="preserve"> </w:t>
             </w:r>
-            <w:proofErr w:type="spellStart"/>
             <w:r>
               <w:rPr>
                 <w:rFonts w:cs="Latha"/>
@@ -2512,7 +2343,6 @@
               </w:rPr>
               <w:t>Padam</w:t>
             </w:r>
-            <w:proofErr w:type="spellEnd"/>
           </w:p>
           <w:p>
             <w:pPr>
@@ -2529,27 +2359,15 @@
                 <w:lang w:bidi="ta-IN"/>
               </w:rPr>
             </w:pPr>
-            <w:proofErr w:type="spellStart"/>
-            <w:r>
-              <w:rPr>
-                <w:rFonts w:cs="Latha"/>
-                <w:b/>
-                <w:sz w:val="28"/>
-                <w:szCs w:val="28"/>
-                <w:lang w:bidi="ta-IN"/>
-              </w:rPr>
-              <w:t>Padam</w:t>
-            </w:r>
-            <w:proofErr w:type="spellEnd"/>
-            <w:r>
-              <w:rPr>
-                <w:rFonts w:cs="Latha"/>
-                <w:b/>
-                <w:sz w:val="28"/>
-                <w:szCs w:val="28"/>
-                <w:lang w:bidi="ta-IN"/>
-              </w:rPr>
-              <w:t xml:space="preserve"> No. – 18</w:t>
+            <w:r>
+              <w:rPr>
+                <w:rFonts w:cs="Latha"/>
+                <w:b/>
+                <w:sz w:val="28"/>
+                <w:szCs w:val="28"/>
+                <w:lang w:bidi="ta-IN"/>
+              </w:rPr>
+              <w:t>Padam No. – 18</w:t>
             </w:r>
           </w:p>
           <w:p>
@@ -2567,27 +2385,15 @@
                 <w:lang w:eastAsia="en-IN" w:bidi="ml-IN"/>
               </w:rPr>
             </w:pPr>
-            <w:proofErr w:type="spellStart"/>
-            <w:r>
-              <w:rPr>
-                <w:rFonts w:cs="Latha"/>
-                <w:b/>
-                <w:sz w:val="28"/>
-                <w:szCs w:val="28"/>
-                <w:lang w:bidi="ta-IN"/>
-              </w:rPr>
-              <w:t>Panchaati</w:t>
-            </w:r>
-            <w:proofErr w:type="spellEnd"/>
-            <w:r>
-              <w:rPr>
-                <w:rFonts w:cs="Latha"/>
-                <w:b/>
-                <w:sz w:val="28"/>
-                <w:szCs w:val="28"/>
-                <w:lang w:bidi="ta-IN"/>
-              </w:rPr>
-              <w:t xml:space="preserve"> No. - 5</w:t>
+            <w:r>
+              <w:rPr>
+                <w:rFonts w:cs="Latha"/>
+                <w:b/>
+                <w:sz w:val="28"/>
+                <w:szCs w:val="28"/>
+                <w:lang w:bidi="ta-IN"/>
+              </w:rPr>
+              <w:t>Panchaati No. - 5</w:t>
             </w:r>
           </w:p>
         </w:tc>
@@ -3056,20 +2862,8 @@
                 <w:szCs w:val="28"/>
                 <w:lang w:bidi="ta-IN"/>
               </w:rPr>
-              <w:t xml:space="preserve"> </w:t>
-            </w:r>
-            <w:proofErr w:type="spellStart"/>
-            <w:r>
-              <w:rPr>
-                <w:rFonts w:cs="Latha"/>
-                <w:b/>
-                <w:sz w:val="28"/>
-                <w:szCs w:val="28"/>
-                <w:lang w:bidi="ta-IN"/>
-              </w:rPr>
-              <w:t>Vaakyam</w:t>
-            </w:r>
-            <w:proofErr w:type="spellEnd"/>
+              <w:t xml:space="preserve"> Vaakyam</w:t>
+            </w:r>
           </w:p>
           <w:p>
             <w:pPr>
@@ -3112,27 +2906,15 @@
                 <w:lang w:eastAsia="en-IN" w:bidi="ml-IN"/>
               </w:rPr>
             </w:pPr>
-            <w:proofErr w:type="spellStart"/>
-            <w:r>
-              <w:rPr>
-                <w:rFonts w:cs="Latha"/>
-                <w:b/>
-                <w:sz w:val="28"/>
-                <w:szCs w:val="28"/>
-                <w:lang w:bidi="ta-IN"/>
-              </w:rPr>
-              <w:t>Panchaati</w:t>
-            </w:r>
-            <w:proofErr w:type="spellEnd"/>
-            <w:r>
-              <w:rPr>
-                <w:rFonts w:cs="Latha"/>
-                <w:b/>
-                <w:sz w:val="28"/>
-                <w:szCs w:val="28"/>
-                <w:lang w:bidi="ta-IN"/>
-              </w:rPr>
-              <w:t xml:space="preserve"> No. – 11</w:t>
+            <w:r>
+              <w:rPr>
+                <w:rFonts w:cs="Latha"/>
+                <w:b/>
+                <w:sz w:val="28"/>
+                <w:szCs w:val="28"/>
+                <w:lang w:bidi="ta-IN"/>
+              </w:rPr>
+              <w:t>Panchaati No. – 11</w:t>
             </w:r>
           </w:p>
         </w:tc>
@@ -3462,7 +3244,6 @@
               </w:rPr>
               <w:t xml:space="preserve"> </w:t>
             </w:r>
-            <w:proofErr w:type="spellStart"/>
             <w:r>
               <w:rPr>
                 <w:rFonts w:cs="Latha"/>
@@ -3473,7 +3254,6 @@
               </w:rPr>
               <w:t>Padam</w:t>
             </w:r>
-            <w:proofErr w:type="spellEnd"/>
           </w:p>
           <w:p>
             <w:pPr>
@@ -3490,27 +3270,15 @@
                 <w:lang w:bidi="ta-IN"/>
               </w:rPr>
             </w:pPr>
-            <w:proofErr w:type="spellStart"/>
-            <w:r>
-              <w:rPr>
-                <w:rFonts w:cs="Latha"/>
-                <w:b/>
-                <w:sz w:val="28"/>
-                <w:szCs w:val="28"/>
-                <w:lang w:bidi="ta-IN"/>
-              </w:rPr>
-              <w:t>Padam</w:t>
-            </w:r>
-            <w:proofErr w:type="spellEnd"/>
-            <w:r>
-              <w:rPr>
-                <w:rFonts w:cs="Latha"/>
-                <w:b/>
-                <w:sz w:val="28"/>
-                <w:szCs w:val="28"/>
-                <w:lang w:bidi="ta-IN"/>
-              </w:rPr>
-              <w:t xml:space="preserve"> No. – 29</w:t>
+            <w:r>
+              <w:rPr>
+                <w:rFonts w:cs="Latha"/>
+                <w:b/>
+                <w:sz w:val="28"/>
+                <w:szCs w:val="28"/>
+                <w:lang w:bidi="ta-IN"/>
+              </w:rPr>
+              <w:t>Padam No. – 29</w:t>
             </w:r>
           </w:p>
           <w:p>
@@ -3528,27 +3296,15 @@
                 <w:lang w:eastAsia="en-IN" w:bidi="ml-IN"/>
               </w:rPr>
             </w:pPr>
-            <w:proofErr w:type="spellStart"/>
-            <w:r>
-              <w:rPr>
-                <w:rFonts w:cs="Latha"/>
-                <w:b/>
-                <w:sz w:val="28"/>
-                <w:szCs w:val="28"/>
-                <w:lang w:bidi="ta-IN"/>
-              </w:rPr>
-              <w:t>Panchaati</w:t>
-            </w:r>
-            <w:proofErr w:type="spellEnd"/>
-            <w:r>
-              <w:rPr>
-                <w:rFonts w:cs="Latha"/>
-                <w:b/>
-                <w:sz w:val="28"/>
-                <w:szCs w:val="28"/>
-                <w:lang w:bidi="ta-IN"/>
-              </w:rPr>
-              <w:t xml:space="preserve"> No. - 15</w:t>
+            <w:r>
+              <w:rPr>
+                <w:rFonts w:cs="Latha"/>
+                <w:b/>
+                <w:sz w:val="28"/>
+                <w:szCs w:val="28"/>
+                <w:lang w:bidi="ta-IN"/>
+              </w:rPr>
+              <w:t>Panchaati No. - 15</w:t>
             </w:r>
           </w:p>
         </w:tc>
@@ -3806,20 +3562,8 @@
                 <w:szCs w:val="28"/>
                 <w:lang w:bidi="ta-IN"/>
               </w:rPr>
-              <w:t xml:space="preserve"> </w:t>
-            </w:r>
-            <w:proofErr w:type="spellStart"/>
-            <w:r>
-              <w:rPr>
-                <w:rFonts w:cs="Latha"/>
-                <w:b/>
-                <w:sz w:val="28"/>
-                <w:szCs w:val="28"/>
-                <w:lang w:bidi="ta-IN"/>
-              </w:rPr>
-              <w:t>Vaakyam</w:t>
-            </w:r>
-            <w:proofErr w:type="spellEnd"/>
+              <w:t xml:space="preserve"> Vaakyam</w:t>
+            </w:r>
           </w:p>
           <w:p>
             <w:pPr>
@@ -3861,27 +3605,15 @@
                 <w:lang w:eastAsia="en-IN" w:bidi="ml-IN"/>
               </w:rPr>
             </w:pPr>
-            <w:proofErr w:type="spellStart"/>
-            <w:r>
-              <w:rPr>
-                <w:rFonts w:cs="Latha"/>
-                <w:b/>
-                <w:sz w:val="28"/>
-                <w:szCs w:val="28"/>
-                <w:lang w:bidi="ta-IN"/>
-              </w:rPr>
-              <w:t>Panchaati</w:t>
-            </w:r>
-            <w:proofErr w:type="spellEnd"/>
-            <w:r>
-              <w:rPr>
-                <w:rFonts w:cs="Latha"/>
-                <w:b/>
-                <w:sz w:val="28"/>
-                <w:szCs w:val="28"/>
-                <w:lang w:bidi="ta-IN"/>
-              </w:rPr>
-              <w:t xml:space="preserve"> No. - 17</w:t>
+            <w:r>
+              <w:rPr>
+                <w:rFonts w:cs="Latha"/>
+                <w:b/>
+                <w:sz w:val="28"/>
+                <w:szCs w:val="28"/>
+                <w:lang w:bidi="ta-IN"/>
+              </w:rPr>
+              <w:t>Panchaati No. - 17</w:t>
             </w:r>
           </w:p>
         </w:tc>
@@ -4126,7 +3858,6 @@
               </w:rPr>
               <w:t xml:space="preserve"> </w:t>
             </w:r>
-            <w:proofErr w:type="spellStart"/>
             <w:r>
               <w:rPr>
                 <w:rFonts w:cs="Latha"/>
@@ -4137,7 +3868,6 @@
               </w:rPr>
               <w:t>Padam</w:t>
             </w:r>
-            <w:proofErr w:type="spellEnd"/>
           </w:p>
           <w:p>
             <w:pPr>
@@ -4154,27 +3884,15 @@
                 <w:lang w:bidi="ta-IN"/>
               </w:rPr>
             </w:pPr>
-            <w:proofErr w:type="spellStart"/>
-            <w:r>
-              <w:rPr>
-                <w:rFonts w:cs="Latha"/>
-                <w:b/>
-                <w:sz w:val="28"/>
-                <w:szCs w:val="28"/>
-                <w:lang w:bidi="ta-IN"/>
-              </w:rPr>
-              <w:t>Padam</w:t>
-            </w:r>
-            <w:proofErr w:type="spellEnd"/>
-            <w:r>
-              <w:rPr>
-                <w:rFonts w:cs="Latha"/>
-                <w:b/>
-                <w:sz w:val="28"/>
-                <w:szCs w:val="28"/>
-                <w:lang w:bidi="ta-IN"/>
-              </w:rPr>
-              <w:t xml:space="preserve"> No. – 11</w:t>
+            <w:r>
+              <w:rPr>
+                <w:rFonts w:cs="Latha"/>
+                <w:b/>
+                <w:sz w:val="28"/>
+                <w:szCs w:val="28"/>
+                <w:lang w:bidi="ta-IN"/>
+              </w:rPr>
+              <w:t>Padam No. – 11</w:t>
             </w:r>
           </w:p>
           <w:p>
@@ -4192,27 +3910,15 @@
                 <w:lang w:eastAsia="en-IN" w:bidi="ml-IN"/>
               </w:rPr>
             </w:pPr>
-            <w:proofErr w:type="spellStart"/>
-            <w:r>
-              <w:rPr>
-                <w:rFonts w:cs="Latha"/>
-                <w:b/>
-                <w:sz w:val="28"/>
-                <w:szCs w:val="28"/>
-                <w:lang w:bidi="ta-IN"/>
-              </w:rPr>
-              <w:t>Panchaati</w:t>
-            </w:r>
-            <w:proofErr w:type="spellEnd"/>
-            <w:r>
-              <w:rPr>
-                <w:rFonts w:cs="Latha"/>
-                <w:b/>
-                <w:sz w:val="28"/>
-                <w:szCs w:val="28"/>
-                <w:lang w:bidi="ta-IN"/>
-              </w:rPr>
-              <w:t xml:space="preserve"> No. - 35</w:t>
+            <w:r>
+              <w:rPr>
+                <w:rFonts w:cs="Latha"/>
+                <w:b/>
+                <w:sz w:val="28"/>
+                <w:szCs w:val="28"/>
+                <w:lang w:bidi="ta-IN"/>
+              </w:rPr>
+              <w:t>Panchaati No. - 35</w:t>
             </w:r>
           </w:p>
         </w:tc>
@@ -4724,7 +4430,6 @@
               </w:rPr>
               <w:t xml:space="preserve"> </w:t>
             </w:r>
-            <w:proofErr w:type="spellStart"/>
             <w:r>
               <w:rPr>
                 <w:rFonts w:cs="Latha"/>
@@ -4735,7 +4440,6 @@
               </w:rPr>
               <w:t>Padam</w:t>
             </w:r>
-            <w:proofErr w:type="spellEnd"/>
           </w:p>
           <w:p>
             <w:pPr>
@@ -4752,27 +4456,15 @@
                 <w:lang w:bidi="ta-IN"/>
               </w:rPr>
             </w:pPr>
-            <w:proofErr w:type="spellStart"/>
-            <w:r>
-              <w:rPr>
-                <w:rFonts w:cs="Latha"/>
-                <w:b/>
-                <w:sz w:val="28"/>
-                <w:szCs w:val="28"/>
-                <w:lang w:bidi="ta-IN"/>
-              </w:rPr>
-              <w:t>Padam</w:t>
-            </w:r>
-            <w:proofErr w:type="spellEnd"/>
-            <w:r>
-              <w:rPr>
-                <w:rFonts w:cs="Latha"/>
-                <w:b/>
-                <w:sz w:val="28"/>
-                <w:szCs w:val="28"/>
-                <w:lang w:bidi="ta-IN"/>
-              </w:rPr>
-              <w:t xml:space="preserve"> No. – 29</w:t>
+            <w:r>
+              <w:rPr>
+                <w:rFonts w:cs="Latha"/>
+                <w:b/>
+                <w:sz w:val="28"/>
+                <w:szCs w:val="28"/>
+                <w:lang w:bidi="ta-IN"/>
+              </w:rPr>
+              <w:t>Padam No. – 29</w:t>
             </w:r>
           </w:p>
           <w:p>
@@ -4790,27 +4482,15 @@
                 <w:lang w:eastAsia="en-IN" w:bidi="ml-IN"/>
               </w:rPr>
             </w:pPr>
-            <w:proofErr w:type="spellStart"/>
-            <w:r>
-              <w:rPr>
-                <w:rFonts w:cs="Latha"/>
-                <w:b/>
-                <w:sz w:val="28"/>
-                <w:szCs w:val="28"/>
-                <w:lang w:bidi="ta-IN"/>
-              </w:rPr>
-              <w:t>Panchaati</w:t>
-            </w:r>
-            <w:proofErr w:type="spellEnd"/>
-            <w:r>
-              <w:rPr>
-                <w:rFonts w:cs="Latha"/>
-                <w:b/>
-                <w:sz w:val="28"/>
-                <w:szCs w:val="28"/>
-                <w:lang w:bidi="ta-IN"/>
-              </w:rPr>
-              <w:t xml:space="preserve"> No. - 46</w:t>
+            <w:r>
+              <w:rPr>
+                <w:rFonts w:cs="Latha"/>
+                <w:b/>
+                <w:sz w:val="28"/>
+                <w:szCs w:val="28"/>
+                <w:lang w:bidi="ta-IN"/>
+              </w:rPr>
+              <w:t>Panchaati No. - 46</w:t>
             </w:r>
           </w:p>
         </w:tc>
@@ -5380,51 +5060,7 @@
           <w:szCs w:val="32"/>
           <w:u w:val="single"/>
         </w:rPr>
-        <w:t xml:space="preserve">TS </w:t>
-      </w:r>
-      <w:proofErr w:type="spellStart"/>
-      <w:r>
-        <w:rPr>
-          <w:b/>
-          <w:bCs/>
-          <w:sz w:val="32"/>
-          <w:szCs w:val="32"/>
-          <w:u w:val="single"/>
-        </w:rPr>
-        <w:t>Pada</w:t>
-      </w:r>
-      <w:proofErr w:type="spellEnd"/>
-      <w:r>
-        <w:rPr>
-          <w:b/>
-          <w:bCs/>
-          <w:sz w:val="32"/>
-          <w:szCs w:val="32"/>
-          <w:u w:val="single"/>
-        </w:rPr>
-        <w:t xml:space="preserve"> </w:t>
-      </w:r>
-      <w:proofErr w:type="spellStart"/>
-      <w:r>
-        <w:rPr>
-          <w:b/>
-          <w:bCs/>
-          <w:sz w:val="32"/>
-          <w:szCs w:val="32"/>
-          <w:u w:val="single"/>
-        </w:rPr>
-        <w:t>Paatam</w:t>
-      </w:r>
-      <w:proofErr w:type="spellEnd"/>
-      <w:r>
-        <w:rPr>
-          <w:b/>
-          <w:bCs/>
-          <w:sz w:val="32"/>
-          <w:szCs w:val="32"/>
-          <w:u w:val="single"/>
-        </w:rPr>
-        <w:t xml:space="preserve"> – TS 4.1 Sanskrit </w:t>
+        <w:t xml:space="preserve">TS Pada Paatam – TS 4.1 Sanskrit </w:t>
       </w:r>
       <w:r>
         <w:rPr>
@@ -5552,12 +5188,16 @@
               <w:spacing w:before="0" w:line="240" w:lineRule="auto"/>
               <w:jc w:val="center"/>
               <w:rPr>
+                <w:b/>
+                <w:bCs/>
                 <w:sz w:val="32"/>
                 <w:szCs w:val="32"/>
               </w:rPr>
             </w:pPr>
             <w:r>
               <w:rPr>
+                <w:b/>
+                <w:bCs/>
                 <w:sz w:val="32"/>
                 <w:szCs w:val="32"/>
               </w:rPr>
@@ -5569,12 +5209,16 @@
               <w:spacing w:before="0" w:line="240" w:lineRule="auto"/>
               <w:jc w:val="center"/>
               <w:rPr>
+                <w:b/>
+                <w:bCs/>
                 <w:sz w:val="32"/>
                 <w:szCs w:val="32"/>
               </w:rPr>
             </w:pPr>
             <w:r>
               <w:rPr>
+                <w:b/>
+                <w:bCs/>
                 <w:sz w:val="32"/>
                 <w:szCs w:val="32"/>
               </w:rPr>
@@ -5591,12 +5235,16 @@
               <w:spacing w:before="0" w:line="240" w:lineRule="auto"/>
               <w:jc w:val="center"/>
               <w:rPr>
+                <w:b/>
+                <w:bCs/>
                 <w:sz w:val="32"/>
                 <w:szCs w:val="32"/>
               </w:rPr>
             </w:pPr>
             <w:r>
               <w:rPr>
+                <w:b/>
+                <w:bCs/>
                 <w:sz w:val="32"/>
                 <w:szCs w:val="32"/>
               </w:rPr>
@@ -5614,12 +5262,16 @@
               <w:ind w:right="-18"/>
               <w:jc w:val="center"/>
               <w:rPr>
+                <w:b/>
+                <w:bCs/>
                 <w:sz w:val="32"/>
                 <w:szCs w:val="32"/>
               </w:rPr>
             </w:pPr>
             <w:r>
               <w:rPr>
+                <w:b/>
+                <w:bCs/>
                 <w:sz w:val="32"/>
                 <w:szCs w:val="32"/>
               </w:rPr>
@@ -5645,16 +5297,20 @@
               <w:spacing w:before="0" w:line="264" w:lineRule="auto"/>
               <w:rPr>
                 <w:rFonts w:cs="Latha"/>
-                <w:sz w:val="32"/>
-                <w:szCs w:val="32"/>
+                <w:b/>
+                <w:bCs/>
+                <w:sz w:val="28"/>
+                <w:szCs w:val="28"/>
                 <w:lang w:bidi="ta-IN"/>
               </w:rPr>
             </w:pPr>
             <w:r>
               <w:rPr>
                 <w:rFonts w:eastAsia="Times New Roman" w:cs="Arial"/>
-                <w:sz w:val="32"/>
-                <w:szCs w:val="32"/>
+                <w:b/>
+                <w:bCs/>
+                <w:sz w:val="28"/>
+                <w:szCs w:val="28"/>
                 <w:lang w:eastAsia="en-IN" w:bidi="ml-IN"/>
               </w:rPr>
               <w:t>TS 4.1.</w:t>
@@ -5662,8 +5318,10 @@
             <w:r>
               <w:rPr>
                 <w:rFonts w:eastAsia="Times New Roman" w:cs="Arial"/>
-                <w:sz w:val="32"/>
-                <w:szCs w:val="32"/>
+                <w:b/>
+                <w:bCs/>
+                <w:sz w:val="28"/>
+                <w:szCs w:val="28"/>
                 <w:lang w:eastAsia="en-IN" w:bidi="ml-IN"/>
               </w:rPr>
               <w:t>3.4</w:t>
@@ -5671,41 +5329,25 @@
             <w:r>
               <w:rPr>
                 <w:rFonts w:eastAsia="Times New Roman" w:cs="Arial"/>
-                <w:sz w:val="32"/>
-                <w:szCs w:val="32"/>
+                <w:b/>
+                <w:bCs/>
+                <w:sz w:val="28"/>
+                <w:szCs w:val="28"/>
                 <w:lang w:eastAsia="en-IN" w:bidi="ml-IN"/>
               </w:rPr>
-              <w:t xml:space="preserve"> </w:t>
-            </w:r>
-            <w:r>
-              <w:rPr>
-                <w:rFonts w:eastAsia="Times New Roman" w:cs="Arial"/>
-                <w:sz w:val="32"/>
-                <w:szCs w:val="32"/>
-                <w:lang w:eastAsia="en-IN" w:bidi="ml-IN"/>
-              </w:rPr>
-              <w:t>-</w:t>
-            </w:r>
-            <w:r>
-              <w:rPr>
-                <w:rFonts w:cs="Latha"/>
-                <w:sz w:val="32"/>
-                <w:szCs w:val="32"/>
-                <w:lang w:bidi="ta-IN"/>
-              </w:rPr>
-              <w:t xml:space="preserve"> </w:t>
-            </w:r>
-            <w:proofErr w:type="spellStart"/>
-            <w:r>
-              <w:rPr>
-                <w:rFonts w:cs="Latha"/>
-                <w:sz w:val="32"/>
-                <w:szCs w:val="32"/>
-                <w:lang w:bidi="ta-IN"/>
-              </w:rPr>
-              <w:t>Padam</w:t>
-            </w:r>
-            <w:proofErr w:type="spellEnd"/>
+              <w:t xml:space="preserve"> -</w:t>
+            </w:r>
+            <w:r>
+              <w:rPr>
+                <w:rFonts w:cs="Latha"/>
+                <w:b/>
+                <w:bCs/>
+                <w:sz w:val="28"/>
+                <w:szCs w:val="28"/>
+                <w:lang w:bidi="ta-IN"/>
+              </w:rPr>
+              <w:t xml:space="preserve"> Padam</w:t>
+            </w:r>
           </w:p>
           <w:p>
             <w:pPr>
@@ -5716,40 +5358,24 @@
               <w:spacing w:before="0" w:line="264" w:lineRule="auto"/>
               <w:rPr>
                 <w:rFonts w:eastAsia="Times New Roman" w:cs="Arial"/>
-                <w:sz w:val="32"/>
-                <w:szCs w:val="32"/>
+                <w:b/>
+                <w:bCs/>
+                <w:sz w:val="28"/>
+                <w:szCs w:val="28"/>
                 <w:lang w:eastAsia="en-IN" w:bidi="ml-IN"/>
               </w:rPr>
             </w:pPr>
             <w:r>
               <w:rPr>
                 <w:rFonts w:cs="Latha"/>
-                <w:sz w:val="28"/>
-                <w:szCs w:val="28"/>
-                <w:lang w:bidi="ta-IN"/>
-              </w:rPr>
-              <w:t>13th</w:t>
-            </w:r>
-            <w:r>
-              <w:rPr>
-                <w:rFonts w:cs="Latha"/>
-                <w:sz w:val="28"/>
-                <w:szCs w:val="28"/>
-                <w:lang w:bidi="ta-IN"/>
-              </w:rPr>
-              <w:t xml:space="preserve"> </w:t>
-            </w:r>
-            <w:proofErr w:type="spellStart"/>
-            <w:r>
-              <w:rPr>
-                <w:rFonts w:cs="Latha"/>
-                <w:sz w:val="28"/>
-                <w:szCs w:val="28"/>
-                <w:lang w:bidi="ta-IN"/>
-              </w:rPr>
-              <w:t>Panchaati</w:t>
-            </w:r>
-            <w:proofErr w:type="spellEnd"/>
+                <w:b/>
+                <w:bCs/>
+                <w:sz w:val="28"/>
+                <w:szCs w:val="28"/>
+                <w:lang w:bidi="ta-IN"/>
+              </w:rPr>
+              <w:t>13th Panchaati</w:t>
+            </w:r>
           </w:p>
         </w:tc>
         <w:tc>
@@ -6025,31 +5651,24 @@
               <w:spacing w:before="0" w:line="264" w:lineRule="auto"/>
               <w:rPr>
                 <w:rFonts w:cs="Latha"/>
-                <w:sz w:val="28"/>
-                <w:szCs w:val="28"/>
-                <w:lang w:bidi="ta-IN"/>
-              </w:rPr>
-            </w:pPr>
-            <w:r>
-              <w:rPr>
-                <w:rFonts w:cs="Latha"/>
-                <w:sz w:val="28"/>
-                <w:szCs w:val="28"/>
-                <w:lang w:bidi="ta-IN"/>
-              </w:rPr>
-              <w:t xml:space="preserve">TS 4.1.6.2 - </w:t>
-            </w:r>
-            <w:proofErr w:type="spellStart"/>
-            <w:r>
-              <w:rPr>
-                <w:rFonts w:cs="Latha"/>
-                <w:sz w:val="28"/>
-                <w:szCs w:val="28"/>
-                <w:lang w:bidi="ta-IN"/>
-              </w:rPr>
-              <w:t>Padam</w:t>
-            </w:r>
-            <w:proofErr w:type="spellEnd"/>
+                <w:b/>
+                <w:bCs/>
+                <w:sz w:val="28"/>
+                <w:szCs w:val="28"/>
+                <w:lang w:bidi="ta-IN"/>
+              </w:rPr>
+            </w:pPr>
+            <w:r>
+              <w:rPr>
+                <w:rFonts w:cs="Latha"/>
+                <w:b/>
+                <w:bCs/>
+                <w:sz w:val="28"/>
+                <w:szCs w:val="28"/>
+                <w:lang w:bidi="ta-IN"/>
+              </w:rPr>
+              <w:t>TS 4.1.6.2 - Padam</w:t>
+            </w:r>
           </w:p>
           <w:p>
             <w:pPr>
@@ -6060,14 +5679,18 @@
               <w:spacing w:before="0" w:line="264" w:lineRule="auto"/>
               <w:rPr>
                 <w:rFonts w:cs="Latha"/>
-                <w:sz w:val="28"/>
-                <w:szCs w:val="28"/>
-                <w:lang w:bidi="ta-IN"/>
-              </w:rPr>
-            </w:pPr>
-            <w:r>
-              <w:rPr>
-                <w:rFonts w:cs="Latha"/>
+                <w:b/>
+                <w:bCs/>
+                <w:sz w:val="28"/>
+                <w:szCs w:val="28"/>
+                <w:lang w:bidi="ta-IN"/>
+              </w:rPr>
+            </w:pPr>
+            <w:r>
+              <w:rPr>
+                <w:rFonts w:cs="Latha"/>
+                <w:b/>
+                <w:bCs/>
                 <w:sz w:val="28"/>
                 <w:szCs w:val="28"/>
                 <w:lang w:bidi="ta-IN"/>
@@ -6077,23 +5700,14 @@
             <w:r>
               <w:rPr>
                 <w:rFonts w:cs="Latha"/>
-                <w:sz w:val="28"/>
-                <w:szCs w:val="28"/>
-                <w:lang w:bidi="ta-IN"/>
-              </w:rPr>
-              <w:t xml:space="preserve"> </w:t>
-            </w:r>
-            <w:proofErr w:type="spellStart"/>
-            <w:r>
-              <w:rPr>
-                <w:rFonts w:cs="Latha"/>
-                <w:sz w:val="28"/>
-                <w:szCs w:val="28"/>
-                <w:lang w:bidi="ta-IN"/>
-              </w:rPr>
-              <w:t>Panchaati</w:t>
-            </w:r>
-            <w:proofErr w:type="spellEnd"/>
+                <w:b/>
+                <w:bCs/>
+                <w:sz w:val="28"/>
+                <w:szCs w:val="28"/>
+                <w:lang w:bidi="ta-IN"/>
+              </w:rPr>
+              <w:t xml:space="preserve"> Panchaati</w:t>
+            </w:r>
           </w:p>
           <w:p>
             <w:pPr>
@@ -6104,6 +5718,8 @@
               <w:spacing w:before="0" w:line="264" w:lineRule="auto"/>
               <w:rPr>
                 <w:rFonts w:cs="Latha"/>
+                <w:b/>
+                <w:bCs/>
                 <w:color w:val="FF0000"/>
                 <w:sz w:val="28"/>
                 <w:szCs w:val="28"/>
@@ -6113,21 +5729,39 @@
             <w:r>
               <w:rPr>
                 <w:rFonts w:cs="Latha"/>
+                <w:b/>
+                <w:bCs/>
                 <w:sz w:val="28"/>
                 <w:szCs w:val="28"/>
                 <w:lang w:bidi="ta-IN"/>
               </w:rPr>
               <w:t>(</w:t>
             </w:r>
-            <w:r>
-              <w:rPr>
-                <w:rFonts w:cs="Latha"/>
+            <w:proofErr w:type="gramStart"/>
+            <w:r>
+              <w:rPr>
+                <w:rFonts w:cs="Latha"/>
+                <w:b/>
+                <w:bCs/>
                 <w:color w:val="FF0000"/>
                 <w:sz w:val="28"/>
                 <w:szCs w:val="28"/>
                 <w:lang w:bidi="ta-IN"/>
               </w:rPr>
-              <w:t xml:space="preserve">correction at 4 places </w:t>
+              <w:t>correction</w:t>
+            </w:r>
+            <w:proofErr w:type="gramEnd"/>
+            <w:r>
+              <w:rPr>
+                <w:rFonts w:cs="Latha"/>
+                <w:b/>
+                <w:bCs/>
+                <w:color w:val="FF0000"/>
+                <w:sz w:val="28"/>
+                <w:szCs w:val="28"/>
+                <w:lang w:bidi="ta-IN"/>
+              </w:rPr>
+              <w:t xml:space="preserve"> at 4 places </w:t>
             </w:r>
           </w:p>
           <w:p>
@@ -6139,14 +5773,18 @@
               <w:spacing w:before="0" w:line="264" w:lineRule="auto"/>
               <w:rPr>
                 <w:rFonts w:cs="Latha"/>
-                <w:sz w:val="28"/>
-                <w:szCs w:val="28"/>
-                <w:lang w:bidi="ta-IN"/>
-              </w:rPr>
-            </w:pPr>
-            <w:r>
-              <w:rPr>
-                <w:rFonts w:cs="Latha"/>
+                <w:b/>
+                <w:bCs/>
+                <w:sz w:val="28"/>
+                <w:szCs w:val="28"/>
+                <w:lang w:bidi="ta-IN"/>
+              </w:rPr>
+            </w:pPr>
+            <w:r>
+              <w:rPr>
+                <w:rFonts w:cs="Latha"/>
+                <w:b/>
+                <w:bCs/>
                 <w:color w:val="FF0000"/>
                 <w:sz w:val="28"/>
                 <w:szCs w:val="28"/>
@@ -6157,6 +5795,8 @@
             <w:r>
               <w:rPr>
                 <w:rFonts w:cs="Latha"/>
+                <w:b/>
+                <w:bCs/>
                 <w:color w:val="FF0000"/>
                 <w:sz w:val="28"/>
                 <w:szCs w:val="28"/>
@@ -6167,6 +5807,8 @@
             <w:r>
               <w:rPr>
                 <w:rFonts w:cs="Latha"/>
+                <w:b/>
+                <w:bCs/>
                 <w:color w:val="FF0000"/>
                 <w:sz w:val="28"/>
                 <w:szCs w:val="28"/>
@@ -6177,6 +5819,8 @@
             <w:r>
               <w:rPr>
                 <w:rFonts w:cs="Latha"/>
+                <w:b/>
+                <w:bCs/>
                 <w:color w:val="FF0000"/>
                 <w:sz w:val="28"/>
                 <w:szCs w:val="28"/>
@@ -6188,6 +5832,8 @@
             <w:r>
               <w:rPr>
                 <w:rFonts w:cs="Latha"/>
+                <w:b/>
+                <w:bCs/>
                 <w:color w:val="FF0000"/>
                 <w:sz w:val="28"/>
                 <w:szCs w:val="28"/>
@@ -6199,6 +5845,8 @@
             <w:r>
               <w:rPr>
                 <w:rFonts w:cs="Latha"/>
+                <w:b/>
+                <w:bCs/>
                 <w:sz w:val="28"/>
                 <w:szCs w:val="28"/>
                 <w:lang w:bidi="ta-IN"/>
@@ -6546,49 +6194,24 @@
               <w:spacing w:before="0" w:line="264" w:lineRule="auto"/>
               <w:rPr>
                 <w:rFonts w:cs="Latha"/>
-                <w:sz w:val="28"/>
-                <w:szCs w:val="28"/>
-                <w:lang w:bidi="ta-IN"/>
-              </w:rPr>
-            </w:pPr>
-            <w:r>
-              <w:rPr>
-                <w:rFonts w:cs="Latha"/>
-                <w:sz w:val="28"/>
-                <w:szCs w:val="28"/>
-                <w:lang w:bidi="ta-IN"/>
-              </w:rPr>
-              <w:t>TS 4.1.6.</w:t>
-            </w:r>
-            <w:r>
-              <w:rPr>
-                <w:rFonts w:cs="Latha"/>
-                <w:sz w:val="28"/>
-                <w:szCs w:val="28"/>
-                <w:lang w:bidi="ta-IN"/>
-              </w:rPr>
-              <w:t>3</w:t>
-            </w:r>
-            <w:r>
-              <w:rPr>
-                <w:rFonts w:cs="Latha"/>
-                <w:sz w:val="28"/>
-                <w:szCs w:val="28"/>
-                <w:lang w:bidi="ta-IN"/>
-              </w:rPr>
-              <w:t xml:space="preserve"> - </w:t>
-            </w:r>
-            <w:proofErr w:type="spellStart"/>
-            <w:r>
-              <w:rPr>
-                <w:rFonts w:cs="Latha"/>
-                <w:sz w:val="28"/>
-                <w:szCs w:val="28"/>
-                <w:lang w:bidi="ta-IN"/>
-              </w:rPr>
-              <w:t>Padam</w:t>
-            </w:r>
-            <w:proofErr w:type="spellEnd"/>
+                <w:b/>
+                <w:bCs/>
+                <w:sz w:val="28"/>
+                <w:szCs w:val="28"/>
+                <w:lang w:bidi="ta-IN"/>
+              </w:rPr>
+            </w:pPr>
+            <w:r>
+              <w:rPr>
+                <w:rFonts w:cs="Latha"/>
+                <w:b/>
+                <w:bCs/>
+                <w:sz w:val="28"/>
+                <w:szCs w:val="28"/>
+                <w:lang w:bidi="ta-IN"/>
+              </w:rPr>
+              <w:t>TS 4.1.6.3 - Padam</w:t>
+            </w:r>
           </w:p>
           <w:p>
             <w:pPr>
@@ -6599,40 +6222,24 @@
               <w:spacing w:before="0" w:line="264" w:lineRule="auto"/>
               <w:rPr>
                 <w:rFonts w:cs="Latha"/>
-                <w:sz w:val="28"/>
-                <w:szCs w:val="28"/>
-                <w:lang w:bidi="ta-IN"/>
-              </w:rPr>
-            </w:pPr>
-            <w:r>
-              <w:rPr>
-                <w:rFonts w:cs="Latha"/>
-                <w:sz w:val="28"/>
-                <w:szCs w:val="28"/>
-                <w:lang w:bidi="ta-IN"/>
-              </w:rPr>
-              <w:t>24th</w:t>
-            </w:r>
-            <w:r>
-              <w:rPr>
-                <w:rFonts w:cs="Latha"/>
-                <w:sz w:val="28"/>
-                <w:szCs w:val="28"/>
-                <w:lang w:bidi="ta-IN"/>
-              </w:rPr>
-              <w:t xml:space="preserve"> </w:t>
-            </w:r>
-            <w:proofErr w:type="spellStart"/>
-            <w:r>
-              <w:rPr>
-                <w:rFonts w:cs="Latha"/>
-                <w:sz w:val="28"/>
-                <w:szCs w:val="28"/>
-                <w:lang w:bidi="ta-IN"/>
-              </w:rPr>
-              <w:t>Panchaati</w:t>
-            </w:r>
-            <w:proofErr w:type="spellEnd"/>
+                <w:b/>
+                <w:bCs/>
+                <w:sz w:val="28"/>
+                <w:szCs w:val="28"/>
+                <w:lang w:bidi="ta-IN"/>
+              </w:rPr>
+            </w:pPr>
+            <w:r>
+              <w:rPr>
+                <w:rFonts w:cs="Latha"/>
+                <w:b/>
+                <w:bCs/>
+                <w:sz w:val="28"/>
+                <w:szCs w:val="28"/>
+                <w:lang w:bidi="ta-IN"/>
+              </w:rPr>
+              <w:t>24th Panchaati</w:t>
+            </w:r>
           </w:p>
           <w:p>
             <w:pPr>
@@ -6643,6 +6250,8 @@
               <w:spacing w:before="0" w:line="264" w:lineRule="auto"/>
               <w:rPr>
                 <w:rFonts w:cs="Latha"/>
+                <w:b/>
+                <w:bCs/>
                 <w:color w:val="FF0000"/>
                 <w:sz w:val="28"/>
                 <w:szCs w:val="28"/>
@@ -6652,21 +6261,39 @@
             <w:r>
               <w:rPr>
                 <w:rFonts w:cs="Latha"/>
+                <w:b/>
+                <w:bCs/>
                 <w:sz w:val="28"/>
                 <w:szCs w:val="28"/>
                 <w:lang w:bidi="ta-IN"/>
               </w:rPr>
               <w:t>(</w:t>
             </w:r>
-            <w:r>
-              <w:rPr>
-                <w:rFonts w:cs="Latha"/>
+            <w:proofErr w:type="gramStart"/>
+            <w:r>
+              <w:rPr>
+                <w:rFonts w:cs="Latha"/>
+                <w:b/>
+                <w:bCs/>
                 <w:color w:val="FF0000"/>
                 <w:sz w:val="28"/>
                 <w:szCs w:val="28"/>
                 <w:lang w:bidi="ta-IN"/>
               </w:rPr>
-              <w:t xml:space="preserve">correction at 4 places </w:t>
+              <w:t>correction</w:t>
+            </w:r>
+            <w:proofErr w:type="gramEnd"/>
+            <w:r>
+              <w:rPr>
+                <w:rFonts w:cs="Latha"/>
+                <w:b/>
+                <w:bCs/>
+                <w:color w:val="FF0000"/>
+                <w:sz w:val="28"/>
+                <w:szCs w:val="28"/>
+                <w:lang w:bidi="ta-IN"/>
+              </w:rPr>
+              <w:t xml:space="preserve"> at 4 places </w:t>
             </w:r>
           </w:p>
           <w:p>
@@ -6678,14 +6305,18 @@
               <w:spacing w:before="0" w:line="264" w:lineRule="auto"/>
               <w:rPr>
                 <w:rFonts w:eastAsia="Times New Roman" w:cs="Arial"/>
-                <w:sz w:val="32"/>
-                <w:szCs w:val="32"/>
+                <w:b/>
+                <w:bCs/>
+                <w:sz w:val="28"/>
+                <w:szCs w:val="28"/>
                 <w:lang w:eastAsia="en-IN" w:bidi="ml-IN"/>
               </w:rPr>
             </w:pPr>
             <w:r>
               <w:rPr>
                 <w:rFonts w:cs="Latha"/>
+                <w:b/>
+                <w:bCs/>
                 <w:color w:val="FF0000"/>
                 <w:sz w:val="28"/>
                 <w:szCs w:val="28"/>
@@ -6696,6 +6327,8 @@
             <w:r>
               <w:rPr>
                 <w:rFonts w:cs="Latha"/>
+                <w:b/>
+                <w:bCs/>
                 <w:color w:val="FF0000"/>
                 <w:sz w:val="28"/>
                 <w:szCs w:val="28"/>
@@ -6706,6 +6339,8 @@
             <w:r>
               <w:rPr>
                 <w:rFonts w:cs="Latha"/>
+                <w:b/>
+                <w:bCs/>
                 <w:color w:val="FF0000"/>
                 <w:sz w:val="28"/>
                 <w:szCs w:val="28"/>
@@ -6717,6 +6352,8 @@
             <w:r>
               <w:rPr>
                 <w:rFonts w:cs="Latha"/>
+                <w:b/>
+                <w:bCs/>
                 <w:color w:val="FF0000"/>
                 <w:sz w:val="28"/>
                 <w:szCs w:val="28"/>
@@ -6728,6 +6365,8 @@
             <w:r>
               <w:rPr>
                 <w:rFonts w:cs="Latha"/>
+                <w:b/>
+                <w:bCs/>
                 <w:sz w:val="28"/>
                 <w:szCs w:val="28"/>
                 <w:lang w:bidi="ta-IN"/>
@@ -7008,8 +6647,10 @@
               <w:spacing w:before="0" w:line="264" w:lineRule="auto"/>
               <w:rPr>
                 <w:rFonts w:eastAsia="Times New Roman" w:cs="Arial"/>
-                <w:sz w:val="32"/>
-                <w:szCs w:val="32"/>
+                <w:b/>
+                <w:bCs/>
+                <w:sz w:val="28"/>
+                <w:szCs w:val="28"/>
                 <w:lang w:eastAsia="en-IN" w:bidi="ml-IN"/>
               </w:rPr>
             </w:pPr>
@@ -7023,8 +6664,10 @@
               <w:spacing w:before="0" w:line="264" w:lineRule="auto"/>
               <w:rPr>
                 <w:rFonts w:eastAsia="Times New Roman" w:cs="Arial"/>
-                <w:sz w:val="32"/>
-                <w:szCs w:val="32"/>
+                <w:b/>
+                <w:bCs/>
+                <w:sz w:val="28"/>
+                <w:szCs w:val="28"/>
                 <w:lang w:eastAsia="en-IN" w:bidi="ml-IN"/>
               </w:rPr>
             </w:pPr>
@@ -7038,8 +6681,10 @@
               <w:spacing w:before="0" w:line="264" w:lineRule="auto"/>
               <w:rPr>
                 <w:rFonts w:eastAsia="Times New Roman" w:cs="Arial"/>
-                <w:sz w:val="32"/>
-                <w:szCs w:val="32"/>
+                <w:b/>
+                <w:bCs/>
+                <w:sz w:val="28"/>
+                <w:szCs w:val="28"/>
                 <w:lang w:eastAsia="en-IN" w:bidi="ml-IN"/>
               </w:rPr>
             </w:pPr>
@@ -7053,16 +6698,20 @@
               <w:spacing w:before="0" w:line="264" w:lineRule="auto"/>
               <w:rPr>
                 <w:rFonts w:cs="Latha"/>
-                <w:sz w:val="32"/>
-                <w:szCs w:val="32"/>
+                <w:b/>
+                <w:bCs/>
+                <w:sz w:val="28"/>
+                <w:szCs w:val="28"/>
                 <w:lang w:bidi="ta-IN"/>
               </w:rPr>
             </w:pPr>
             <w:r>
               <w:rPr>
                 <w:rFonts w:eastAsia="Times New Roman" w:cs="Arial"/>
-                <w:sz w:val="32"/>
-                <w:szCs w:val="32"/>
+                <w:b/>
+                <w:bCs/>
+                <w:sz w:val="28"/>
+                <w:szCs w:val="28"/>
                 <w:lang w:eastAsia="en-IN" w:bidi="ml-IN"/>
               </w:rPr>
               <w:lastRenderedPageBreak/>
@@ -7071,8 +6720,10 @@
             <w:r>
               <w:rPr>
                 <w:rFonts w:eastAsia="Times New Roman" w:cs="Arial"/>
-                <w:sz w:val="32"/>
-                <w:szCs w:val="32"/>
+                <w:b/>
+                <w:bCs/>
+                <w:sz w:val="28"/>
+                <w:szCs w:val="28"/>
                 <w:lang w:eastAsia="en-IN" w:bidi="ml-IN"/>
               </w:rPr>
               <w:t xml:space="preserve"> </w:t>
@@ -7080,8 +6731,10 @@
             <w:r>
               <w:rPr>
                 <w:rFonts w:eastAsia="Times New Roman" w:cs="Arial"/>
-                <w:sz w:val="32"/>
-                <w:szCs w:val="32"/>
+                <w:b/>
+                <w:bCs/>
+                <w:sz w:val="28"/>
+                <w:szCs w:val="28"/>
                 <w:lang w:eastAsia="en-IN" w:bidi="ml-IN"/>
               </w:rPr>
               <w:t>-</w:t>
@@ -7089,18 +6742,21 @@
             <w:r>
               <w:rPr>
                 <w:rFonts w:cs="Latha"/>
-                <w:sz w:val="32"/>
-                <w:szCs w:val="32"/>
+                <w:b/>
+                <w:bCs/>
+                <w:sz w:val="28"/>
+                <w:szCs w:val="28"/>
                 <w:lang w:bidi="ta-IN"/>
               </w:rPr>
               <w:t xml:space="preserve"> </w:t>
             </w:r>
-            <w:proofErr w:type="spellStart"/>
-            <w:r>
-              <w:rPr>
-                <w:rFonts w:cs="Latha"/>
-                <w:sz w:val="32"/>
-                <w:szCs w:val="32"/>
+            <w:r>
+              <w:rPr>
+                <w:rFonts w:cs="Latha"/>
+                <w:b/>
+                <w:bCs/>
+                <w:sz w:val="28"/>
+                <w:szCs w:val="28"/>
                 <w:lang w:bidi="ta-IN"/>
               </w:rPr>
               <w:t>V</w:t>
@@ -7108,13 +6764,14 @@
             <w:r>
               <w:rPr>
                 <w:rFonts w:cs="Latha"/>
-                <w:sz w:val="32"/>
-                <w:szCs w:val="32"/>
+                <w:b/>
+                <w:bCs/>
+                <w:sz w:val="28"/>
+                <w:szCs w:val="28"/>
                 <w:lang w:bidi="ta-IN"/>
               </w:rPr>
               <w:t>aakyam</w:t>
             </w:r>
-            <w:proofErr w:type="spellEnd"/>
           </w:p>
           <w:p>
             <w:pPr>
@@ -7125,14 +6782,18 @@
               <w:spacing w:before="0" w:line="264" w:lineRule="auto"/>
               <w:rPr>
                 <w:rFonts w:cs="Latha"/>
-                <w:sz w:val="28"/>
-                <w:szCs w:val="28"/>
-                <w:lang w:bidi="ta-IN"/>
-              </w:rPr>
-            </w:pPr>
-            <w:r>
-              <w:rPr>
-                <w:rFonts w:cs="Latha"/>
+                <w:b/>
+                <w:bCs/>
+                <w:sz w:val="28"/>
+                <w:szCs w:val="28"/>
+                <w:lang w:bidi="ta-IN"/>
+              </w:rPr>
+            </w:pPr>
+            <w:r>
+              <w:rPr>
+                <w:rFonts w:cs="Latha"/>
+                <w:b/>
+                <w:bCs/>
                 <w:sz w:val="28"/>
                 <w:szCs w:val="28"/>
                 <w:lang w:bidi="ta-IN"/>
@@ -7142,6 +6803,8 @@
             <w:r>
               <w:rPr>
                 <w:rFonts w:cs="Latha"/>
+                <w:b/>
+                <w:bCs/>
                 <w:sz w:val="28"/>
                 <w:szCs w:val="28"/>
                 <w:vertAlign w:val="superscript"/>
@@ -7152,23 +6815,14 @@
             <w:r>
               <w:rPr>
                 <w:rFonts w:cs="Latha"/>
-                <w:sz w:val="28"/>
-                <w:szCs w:val="28"/>
-                <w:lang w:bidi="ta-IN"/>
-              </w:rPr>
-              <w:t xml:space="preserve"> </w:t>
-            </w:r>
-            <w:proofErr w:type="spellStart"/>
-            <w:r>
-              <w:rPr>
-                <w:rFonts w:cs="Latha"/>
-                <w:sz w:val="28"/>
-                <w:szCs w:val="28"/>
-                <w:lang w:bidi="ta-IN"/>
-              </w:rPr>
-              <w:t>Panchaati</w:t>
-            </w:r>
-            <w:proofErr w:type="spellEnd"/>
+                <w:b/>
+                <w:bCs/>
+                <w:sz w:val="28"/>
+                <w:szCs w:val="28"/>
+                <w:lang w:bidi="ta-IN"/>
+              </w:rPr>
+              <w:t xml:space="preserve"> Panchaati</w:t>
+            </w:r>
           </w:p>
         </w:tc>
         <w:tc>
@@ -7593,68 +7247,36 @@
               <w:spacing w:before="0" w:line="264" w:lineRule="auto"/>
               <w:rPr>
                 <w:rFonts w:cs="Latha"/>
-                <w:sz w:val="32"/>
-                <w:szCs w:val="32"/>
+                <w:b/>
+                <w:bCs/>
+                <w:sz w:val="28"/>
+                <w:szCs w:val="28"/>
                 <w:lang w:bidi="ta-IN"/>
               </w:rPr>
             </w:pPr>
             <w:r>
               <w:rPr>
                 <w:rFonts w:eastAsia="Times New Roman" w:cs="Arial"/>
-                <w:sz w:val="32"/>
-                <w:szCs w:val="32"/>
+                <w:b/>
+                <w:bCs/>
+                <w:sz w:val="28"/>
+                <w:szCs w:val="28"/>
                 <w:lang w:eastAsia="en-IN" w:bidi="ml-IN"/>
               </w:rPr>
               <w:lastRenderedPageBreak/>
-              <w:t>TS</w:t>
-            </w:r>
-            <w:r>
-              <w:rPr>
-                <w:rFonts w:eastAsia="Times New Roman" w:cs="Arial"/>
-                <w:sz w:val="32"/>
-                <w:szCs w:val="32"/>
-                <w:lang w:eastAsia="en-IN" w:bidi="ml-IN"/>
-              </w:rPr>
-              <w:t xml:space="preserve"> </w:t>
-            </w:r>
-            <w:r>
-              <w:rPr>
-                <w:rFonts w:eastAsia="Times New Roman" w:cs="Arial"/>
-                <w:sz w:val="32"/>
-                <w:szCs w:val="32"/>
-                <w:lang w:eastAsia="en-IN" w:bidi="ml-IN"/>
-              </w:rPr>
-              <w:t>4.1.8.6</w:t>
-            </w:r>
-            <w:r>
-              <w:rPr>
-                <w:rFonts w:eastAsia="Times New Roman" w:cs="Arial"/>
-                <w:sz w:val="32"/>
-                <w:szCs w:val="32"/>
-                <w:lang w:eastAsia="en-IN" w:bidi="ml-IN"/>
-              </w:rPr>
-              <w:t>-</w:t>
-            </w:r>
-            <w:r>
-              <w:rPr>
-                <w:rFonts w:cs="Latha"/>
-                <w:sz w:val="32"/>
-                <w:szCs w:val="32"/>
-                <w:lang w:bidi="ta-IN"/>
-              </w:rPr>
-              <w:t xml:space="preserve"> </w:t>
-            </w:r>
-            <w:proofErr w:type="spellStart"/>
-            <w:r>
-              <w:rPr>
-                <w:rFonts w:cs="Latha"/>
-                <w:sz w:val="32"/>
-                <w:szCs w:val="32"/>
-                <w:lang w:bidi="ta-IN"/>
-              </w:rPr>
-              <w:t>Vaakyam</w:t>
-            </w:r>
-            <w:proofErr w:type="spellEnd"/>
+              <w:t>TS 4.1.8.6-</w:t>
+            </w:r>
+            <w:r>
+              <w:rPr>
+                <w:rFonts w:cs="Latha"/>
+                <w:b/>
+                <w:bCs/>
+                <w:sz w:val="28"/>
+                <w:szCs w:val="28"/>
+                <w:lang w:bidi="ta-IN"/>
+              </w:rPr>
+              <w:t xml:space="preserve"> Vaakyam</w:t>
+            </w:r>
           </w:p>
           <w:p>
             <w:pPr>
@@ -7665,14 +7287,18 @@
               <w:spacing w:before="0" w:line="264" w:lineRule="auto"/>
               <w:rPr>
                 <w:rFonts w:cs="Latha"/>
-                <w:sz w:val="28"/>
-                <w:szCs w:val="28"/>
-                <w:lang w:bidi="ta-IN"/>
-              </w:rPr>
-            </w:pPr>
-            <w:r>
-              <w:rPr>
-                <w:rFonts w:cs="Latha"/>
+                <w:b/>
+                <w:bCs/>
+                <w:sz w:val="28"/>
+                <w:szCs w:val="28"/>
+                <w:lang w:bidi="ta-IN"/>
+              </w:rPr>
+            </w:pPr>
+            <w:r>
+              <w:rPr>
+                <w:rFonts w:cs="Latha"/>
+                <w:b/>
+                <w:bCs/>
                 <w:sz w:val="28"/>
                 <w:szCs w:val="28"/>
                 <w:lang w:bidi="ta-IN"/>
@@ -7682,6 +7308,8 @@
             <w:r>
               <w:rPr>
                 <w:rFonts w:cs="Latha"/>
+                <w:b/>
+                <w:bCs/>
                 <w:sz w:val="28"/>
                 <w:szCs w:val="28"/>
                 <w:vertAlign w:val="superscript"/>
@@ -7692,23 +7320,14 @@
             <w:r>
               <w:rPr>
                 <w:rFonts w:cs="Latha"/>
-                <w:sz w:val="28"/>
-                <w:szCs w:val="28"/>
-                <w:lang w:bidi="ta-IN"/>
-              </w:rPr>
-              <w:t xml:space="preserve"> </w:t>
-            </w:r>
-            <w:proofErr w:type="spellStart"/>
-            <w:r>
-              <w:rPr>
-                <w:rFonts w:cs="Latha"/>
-                <w:sz w:val="28"/>
-                <w:szCs w:val="28"/>
-                <w:lang w:bidi="ta-IN"/>
-              </w:rPr>
-              <w:t>Panchaati</w:t>
-            </w:r>
-            <w:proofErr w:type="spellEnd"/>
+                <w:b/>
+                <w:bCs/>
+                <w:sz w:val="28"/>
+                <w:szCs w:val="28"/>
+                <w:lang w:bidi="ta-IN"/>
+              </w:rPr>
+              <w:t xml:space="preserve"> Panchaati</w:t>
+            </w:r>
           </w:p>
         </w:tc>
         <w:tc>
@@ -8052,42 +7671,8 @@
           <w:szCs w:val="32"/>
           <w:u w:val="single"/>
         </w:rPr>
-        <w:t xml:space="preserve"> </w:t>
+        <w:t xml:space="preserve"> Pada Paatam</w:t>
       </w:r>
-      <w:proofErr w:type="spellStart"/>
-      <w:r>
-        <w:rPr>
-          <w:b/>
-          <w:bCs/>
-          <w:sz w:val="32"/>
-          <w:szCs w:val="32"/>
-          <w:u w:val="single"/>
-        </w:rPr>
-        <w:t>Pada</w:t>
-      </w:r>
-      <w:proofErr w:type="spellEnd"/>
-      <w:r>
-        <w:rPr>
-          <w:b/>
-          <w:bCs/>
-          <w:sz w:val="32"/>
-          <w:szCs w:val="32"/>
-          <w:u w:val="single"/>
-        </w:rPr>
-        <w:t xml:space="preserve"> </w:t>
-      </w:r>
-      <w:proofErr w:type="spellStart"/>
-      <w:r>
-        <w:rPr>
-          <w:b/>
-          <w:bCs/>
-          <w:sz w:val="32"/>
-          <w:szCs w:val="32"/>
-          <w:u w:val="single"/>
-        </w:rPr>
-        <w:t>Paatam</w:t>
-      </w:r>
-      <w:proofErr w:type="spellEnd"/>
       <w:r>
         <w:rPr>
           <w:b/>
@@ -8284,12 +7869,16 @@
               <w:spacing w:before="0" w:line="240" w:lineRule="auto"/>
               <w:jc w:val="center"/>
               <w:rPr>
+                <w:b/>
+                <w:bCs/>
                 <w:sz w:val="32"/>
                 <w:szCs w:val="32"/>
               </w:rPr>
             </w:pPr>
             <w:r>
               <w:rPr>
+                <w:b/>
+                <w:bCs/>
                 <w:sz w:val="32"/>
                 <w:szCs w:val="32"/>
               </w:rPr>
@@ -8301,12 +7890,16 @@
               <w:spacing w:before="0" w:line="240" w:lineRule="auto"/>
               <w:jc w:val="center"/>
               <w:rPr>
+                <w:b/>
+                <w:bCs/>
                 <w:sz w:val="32"/>
                 <w:szCs w:val="32"/>
               </w:rPr>
             </w:pPr>
             <w:r>
               <w:rPr>
+                <w:b/>
+                <w:bCs/>
                 <w:sz w:val="32"/>
                 <w:szCs w:val="32"/>
               </w:rPr>
@@ -8323,12 +7916,16 @@
               <w:spacing w:before="0" w:line="240" w:lineRule="auto"/>
               <w:jc w:val="center"/>
               <w:rPr>
+                <w:b/>
+                <w:bCs/>
                 <w:sz w:val="32"/>
                 <w:szCs w:val="32"/>
               </w:rPr>
             </w:pPr>
             <w:r>
               <w:rPr>
+                <w:b/>
+                <w:bCs/>
                 <w:sz w:val="32"/>
                 <w:szCs w:val="32"/>
               </w:rPr>
@@ -8346,12 +7943,16 @@
               <w:ind w:right="-18"/>
               <w:jc w:val="center"/>
               <w:rPr>
+                <w:b/>
+                <w:bCs/>
                 <w:sz w:val="32"/>
                 <w:szCs w:val="32"/>
               </w:rPr>
             </w:pPr>
             <w:r>
               <w:rPr>
+                <w:b/>
+                <w:bCs/>
                 <w:sz w:val="32"/>
                 <w:szCs w:val="32"/>
               </w:rPr>
@@ -8369,15 +7970,19 @@
             <w:pPr>
               <w:spacing w:before="0" w:line="240" w:lineRule="auto"/>
               <w:rPr>
-                <w:rFonts w:cs="Latha"/>
-                <w:sz w:val="28"/>
-                <w:szCs w:val="28"/>
-                <w:lang w:bidi="ta-IN"/>
-              </w:rPr>
-            </w:pPr>
-            <w:r>
-              <w:rPr>
-                <w:rFonts w:cs="Latha"/>
+                <w:rFonts w:cs="Arial"/>
+                <w:b/>
+                <w:bCs/>
+                <w:sz w:val="28"/>
+                <w:szCs w:val="28"/>
+                <w:lang w:bidi="ta-IN"/>
+              </w:rPr>
+            </w:pPr>
+            <w:r>
+              <w:rPr>
+                <w:rFonts w:cs="Arial"/>
+                <w:b/>
+                <w:bCs/>
                 <w:sz w:val="28"/>
                 <w:szCs w:val="28"/>
                 <w:lang w:bidi="ta-IN"/>
@@ -8386,7 +7991,9 @@
             </w:r>
             <w:r>
               <w:rPr>
-                <w:rFonts w:cs="Latha"/>
+                <w:rFonts w:cs="Arial"/>
+                <w:b/>
+                <w:bCs/>
                 <w:sz w:val="28"/>
                 <w:szCs w:val="28"/>
                 <w:lang w:bidi="ta-IN"/>
@@ -8395,38 +8002,33 @@
             </w:r>
             <w:r>
               <w:rPr>
-                <w:rFonts w:cs="Latha"/>
-                <w:sz w:val="28"/>
-                <w:szCs w:val="28"/>
-                <w:lang w:bidi="ta-IN"/>
-              </w:rPr>
-              <w:t xml:space="preserve">.1 </w:t>
-            </w:r>
-            <w:proofErr w:type="spellStart"/>
-            <w:r>
-              <w:rPr>
-                <w:rFonts w:cs="Latha"/>
-                <w:sz w:val="28"/>
-                <w:szCs w:val="28"/>
-                <w:lang w:bidi="ta-IN"/>
-              </w:rPr>
-              <w:t>Vaakyam</w:t>
-            </w:r>
-            <w:proofErr w:type="spellEnd"/>
+                <w:rFonts w:cs="Arial"/>
+                <w:b/>
+                <w:bCs/>
+                <w:sz w:val="28"/>
+                <w:szCs w:val="28"/>
+                <w:lang w:bidi="ta-IN"/>
+              </w:rPr>
+              <w:t>.1 Vaakyam</w:t>
+            </w:r>
           </w:p>
           <w:p>
             <w:pPr>
               <w:spacing w:before="0" w:line="240" w:lineRule="auto"/>
               <w:rPr>
-                <w:rFonts w:cs="Latha"/>
-                <w:sz w:val="28"/>
-                <w:szCs w:val="28"/>
-                <w:lang w:bidi="ta-IN"/>
-              </w:rPr>
-            </w:pPr>
-            <w:r>
-              <w:rPr>
-                <w:rFonts w:cs="Latha"/>
+                <w:rFonts w:cs="Arial"/>
+                <w:b/>
+                <w:bCs/>
+                <w:sz w:val="28"/>
+                <w:szCs w:val="28"/>
+                <w:lang w:bidi="ta-IN"/>
+              </w:rPr>
+            </w:pPr>
+            <w:r>
+              <w:rPr>
+                <w:rFonts w:cs="Arial"/>
+                <w:b/>
+                <w:bCs/>
                 <w:sz w:val="28"/>
                 <w:szCs w:val="28"/>
                 <w:lang w:bidi="ta-IN"/>
@@ -8435,24 +8037,15 @@
             </w:r>
             <w:r>
               <w:rPr>
-                <w:rFonts w:cs="Latha"/>
-                <w:sz w:val="28"/>
-                <w:szCs w:val="28"/>
-                <w:lang w:bidi="ta-IN"/>
-              </w:rPr>
-              <w:t xml:space="preserve"> </w:t>
-            </w:r>
-            <w:proofErr w:type="spellStart"/>
-            <w:r>
-              <w:rPr>
-                <w:rFonts w:cs="Latha"/>
-                <w:sz w:val="28"/>
-                <w:szCs w:val="28"/>
-                <w:lang w:bidi="ta-IN"/>
-              </w:rPr>
-              <w:t>Panchaati</w:t>
-            </w:r>
-            <w:proofErr w:type="spellEnd"/>
+                <w:rFonts w:cs="Arial"/>
+                <w:b/>
+                <w:bCs/>
+                <w:sz w:val="28"/>
+                <w:szCs w:val="28"/>
+                <w:lang w:bidi="ta-IN"/>
+              </w:rPr>
+              <w:t xml:space="preserve"> Panchaati</w:t>
+            </w:r>
           </w:p>
         </w:tc>
         <w:tc>
@@ -8651,46 +8244,43 @@
           <w:p>
             <w:pPr>
               <w:rPr>
-                <w:rFonts w:ascii="Latha" w:hAnsi="Latha" w:cs="Latha"/>
-                <w:sz w:val="32"/>
-                <w:szCs w:val="32"/>
-                <w:lang w:bidi="ta-IN"/>
-              </w:rPr>
-            </w:pPr>
-            <w:r>
-              <w:rPr>
-                <w:rFonts w:ascii="Latha" w:hAnsi="Latha" w:cs="Latha"/>
-                <w:sz w:val="32"/>
-                <w:szCs w:val="32"/>
-                <w:lang w:bidi="ta-IN"/>
-              </w:rPr>
-              <w:t xml:space="preserve">4.1.11.3 </w:t>
-            </w:r>
-            <w:proofErr w:type="spellStart"/>
-            <w:r>
-              <w:rPr>
-                <w:rFonts w:ascii="Latha" w:hAnsi="Latha" w:cs="Latha"/>
-                <w:sz w:val="32"/>
-                <w:szCs w:val="32"/>
-                <w:lang w:bidi="ta-IN"/>
-              </w:rPr>
-              <w:t>Padam</w:t>
-            </w:r>
-            <w:proofErr w:type="spellEnd"/>
-          </w:p>
-          <w:p>
-            <w:pPr>
-              <w:rPr>
-                <w:rFonts w:ascii="Latha" w:hAnsi="Latha" w:cs="Latha"/>
-                <w:sz w:val="32"/>
-                <w:szCs w:val="32"/>
+                <w:rFonts w:cs="Arial"/>
+                <w:b/>
+                <w:bCs/>
+                <w:sz w:val="28"/>
+                <w:szCs w:val="28"/>
+                <w:lang w:bidi="ta-IN"/>
+              </w:rPr>
+            </w:pPr>
+            <w:r>
+              <w:rPr>
+                <w:rFonts w:cs="Arial"/>
+                <w:b/>
+                <w:bCs/>
+                <w:sz w:val="28"/>
+                <w:szCs w:val="28"/>
+                <w:lang w:bidi="ta-IN"/>
+              </w:rPr>
+              <w:t>4.1.11.3 Padam</w:t>
+            </w:r>
+          </w:p>
+          <w:p>
+            <w:pPr>
+              <w:rPr>
+                <w:rFonts w:cs="Arial"/>
+                <w:b/>
+                <w:bCs/>
+                <w:sz w:val="28"/>
+                <w:szCs w:val="28"/>
                 <w:cs/>
                 <w:lang w:bidi="ta-IN"/>
               </w:rPr>
             </w:pPr>
             <w:r>
               <w:rPr>
-                <w:rFonts w:cs="Latha"/>
+                <w:rFonts w:cs="Arial"/>
+                <w:b/>
+                <w:bCs/>
                 <w:sz w:val="28"/>
                 <w:szCs w:val="28"/>
                 <w:lang w:bidi="ta-IN"/>
@@ -8699,7 +8289,9 @@
             </w:r>
             <w:r>
               <w:rPr>
-                <w:rFonts w:cs="Latha"/>
+                <w:rFonts w:cs="Arial"/>
+                <w:b/>
+                <w:bCs/>
                 <w:sz w:val="28"/>
                 <w:szCs w:val="28"/>
                 <w:lang w:bidi="ta-IN"/>
@@ -8708,24 +8300,15 @@
             </w:r>
             <w:r>
               <w:rPr>
-                <w:rFonts w:cs="Latha"/>
-                <w:sz w:val="28"/>
-                <w:szCs w:val="28"/>
-                <w:lang w:bidi="ta-IN"/>
-              </w:rPr>
-              <w:t xml:space="preserve"> </w:t>
-            </w:r>
-            <w:proofErr w:type="spellStart"/>
-            <w:r>
-              <w:rPr>
-                <w:rFonts w:cs="Latha"/>
-                <w:sz w:val="28"/>
-                <w:szCs w:val="28"/>
-                <w:lang w:bidi="ta-IN"/>
-              </w:rPr>
-              <w:t>Panchaati</w:t>
-            </w:r>
-            <w:proofErr w:type="spellEnd"/>
+                <w:rFonts w:cs="Arial"/>
+                <w:b/>
+                <w:bCs/>
+                <w:sz w:val="28"/>
+                <w:szCs w:val="28"/>
+                <w:lang w:bidi="ta-IN"/>
+              </w:rPr>
+              <w:t xml:space="preserve"> Panchaati</w:t>
+            </w:r>
           </w:p>
         </w:tc>
         <w:tc>
@@ -8953,7 +8536,10 @@
     <w:sectPr>
       <w:headerReference w:type="even" r:id="rId7"/>
       <w:headerReference w:type="default" r:id="rId8"/>
-      <w:footerReference w:type="default" r:id="rId9"/>
+      <w:footerReference w:type="even" r:id="rId9"/>
+      <w:footerReference w:type="default" r:id="rId10"/>
+      <w:headerReference w:type="first" r:id="rId11"/>
+      <w:footerReference w:type="first" r:id="rId12"/>
       <w:pgSz w:w="15840" w:h="12240" w:orient="landscape"/>
       <w:pgMar w:top="1440" w:right="1440" w:bottom="1440" w:left="1440" w:header="432" w:footer="432" w:gutter="0"/>
       <w:cols w:space="720"/>
@@ -8964,7 +8550,7 @@
 </file>
 
 <file path=word/endnotes.xml><?xml version="1.0" encoding="utf-8"?>
-<w:endnotes xmlns:wpc="http://schemas.microsoft.com/office/word/2010/wordprocessingCanvas" xmlns:cx="http://schemas.microsoft.com/office/drawing/2014/chartex" xmlns:cx1="http://schemas.microsoft.com/office/drawing/2015/9/8/chartex" xmlns:mc="http://schemas.openxmlformats.org/markup-compatibility/2006" xmlns:o="urn:schemas-microsoft-com:office:office" xmlns:r="http://schemas.openxmlformats.org/officeDocument/2006/relationships" xmlns:m="http://schemas.openxmlformats.org/officeDocument/2006/math" xmlns:v="urn:schemas-microsoft-com:vml" xmlns:wp14="http://schemas.microsoft.com/office/word/2010/wordprocessingDrawing" xmlns:wp="http://schemas.openxmlformats.org/drawingml/2006/wordprocessingDrawing" xmlns:w10="urn:schemas-microsoft-com:office:word" xmlns:w="http://schemas.openxmlformats.org/wordprocessingml/2006/main" xmlns:w14="http://schemas.microsoft.com/office/word/2010/wordml" xmlns:w15="http://schemas.microsoft.com/office/word/2012/wordml" xmlns:w16se="http://schemas.microsoft.com/office/word/2015/wordml/symex" xmlns:wpg="http://schemas.microsoft.com/office/word/2010/wordprocessingGroup" xmlns:wpi="http://schemas.microsoft.com/office/word/2010/wordprocessingInk" xmlns:wne="http://schemas.microsoft.com/office/word/2006/wordml" xmlns:wps="http://schemas.microsoft.com/office/word/2010/wordprocessingShape" mc:Ignorable="w14 w15 w16se wp14">
+<w:endnotes xmlns:wpc="http://schemas.microsoft.com/office/word/2010/wordprocessingCanvas" xmlns:cx="http://schemas.microsoft.com/office/drawing/2014/chartex" xmlns:cx1="http://schemas.microsoft.com/office/drawing/2015/9/8/chartex" xmlns:cx2="http://schemas.microsoft.com/office/drawing/2015/10/21/chartex" xmlns:cx3="http://schemas.microsoft.com/office/drawing/2016/5/9/chartex" xmlns:cx4="http://schemas.microsoft.com/office/drawing/2016/5/10/chartex" xmlns:cx5="http://schemas.microsoft.com/office/drawing/2016/5/11/chartex" xmlns:cx6="http://schemas.microsoft.com/office/drawing/2016/5/12/chartex" xmlns:cx7="http://schemas.microsoft.com/office/drawing/2016/5/13/chartex" xmlns:cx8="http://schemas.microsoft.com/office/drawing/2016/5/14/chartex" xmlns:mc="http://schemas.openxmlformats.org/markup-compatibility/2006" xmlns:aink="http://schemas.microsoft.com/office/drawing/2016/ink" xmlns:am3d="http://schemas.microsoft.com/office/drawing/2017/model3d" xmlns:o="urn:schemas-microsoft-com:office:office" xmlns:oel="http://schemas.microsoft.com/office/2019/extlst" xmlns:r="http://schemas.openxmlformats.org/officeDocument/2006/relationships" xmlns:m="http://schemas.openxmlformats.org/officeDocument/2006/math" xmlns:v="urn:schemas-microsoft-com:vml" xmlns:wp14="http://schemas.microsoft.com/office/word/2010/wordprocessingDrawing" xmlns:wp="http://schemas.openxmlformats.org/drawingml/2006/wordprocessingDrawing" xmlns:w10="urn:schemas-microsoft-com:office:word" xmlns:w="http://schemas.openxmlformats.org/wordprocessingml/2006/main" xmlns:w14="http://schemas.microsoft.com/office/word/2010/wordml" xmlns:w15="http://schemas.microsoft.com/office/word/2012/wordml" xmlns:w16cex="http://schemas.microsoft.com/office/word/2018/wordml/cex" xmlns:w16cid="http://schemas.microsoft.com/office/word/2016/wordml/cid" xmlns:w16="http://schemas.microsoft.com/office/word/2018/wordml" xmlns:w16sdtdh="http://schemas.microsoft.com/office/word/2020/wordml/sdtdatahash" xmlns:w16se="http://schemas.microsoft.com/office/word/2015/wordml/symex" xmlns:wpg="http://schemas.microsoft.com/office/word/2010/wordprocessingGroup" xmlns:wpi="http://schemas.microsoft.com/office/word/2010/wordprocessingInk" xmlns:wne="http://schemas.microsoft.com/office/word/2006/wordml" xmlns:wps="http://schemas.microsoft.com/office/word/2010/wordprocessingShape" mc:Ignorable="w14 w15 w16se w16cid w16 w16cex w16sdtdh wp14">
   <w:endnote w:type="separator" w:id="-1">
     <w:p>
       <w:pPr>
@@ -8989,7 +8575,7 @@
 </file>
 
 <file path=word/footer1.xml><?xml version="1.0" encoding="utf-8"?>
-<w:ftr xmlns:wpc="http://schemas.microsoft.com/office/word/2010/wordprocessingCanvas" xmlns:cx="http://schemas.microsoft.com/office/drawing/2014/chartex" xmlns:cx1="http://schemas.microsoft.com/office/drawing/2015/9/8/chartex" xmlns:mc="http://schemas.openxmlformats.org/markup-compatibility/2006" xmlns:o="urn:schemas-microsoft-com:office:office" xmlns:r="http://schemas.openxmlformats.org/officeDocument/2006/relationships" xmlns:m="http://schemas.openxmlformats.org/officeDocument/2006/math" xmlns:v="urn:schemas-microsoft-com:vml" xmlns:wp14="http://schemas.microsoft.com/office/word/2010/wordprocessingDrawing" xmlns:wp="http://schemas.openxmlformats.org/drawingml/2006/wordprocessingDrawing" xmlns:w10="urn:schemas-microsoft-com:office:word" xmlns:w="http://schemas.openxmlformats.org/wordprocessingml/2006/main" xmlns:w14="http://schemas.microsoft.com/office/word/2010/wordml" xmlns:w15="http://schemas.microsoft.com/office/word/2012/wordml" xmlns:w16se="http://schemas.microsoft.com/office/word/2015/wordml/symex" xmlns:wpg="http://schemas.microsoft.com/office/word/2010/wordprocessingGroup" xmlns:wpi="http://schemas.microsoft.com/office/word/2010/wordprocessingInk" xmlns:wne="http://schemas.microsoft.com/office/word/2006/wordml" xmlns:wps="http://schemas.microsoft.com/office/word/2010/wordprocessingShape" mc:Ignorable="w14 w15 w16se wp14">
+<w:ftr xmlns:wpc="http://schemas.microsoft.com/office/word/2010/wordprocessingCanvas" xmlns:cx="http://schemas.microsoft.com/office/drawing/2014/chartex" xmlns:cx1="http://schemas.microsoft.com/office/drawing/2015/9/8/chartex" xmlns:cx2="http://schemas.microsoft.com/office/drawing/2015/10/21/chartex" xmlns:cx3="http://schemas.microsoft.com/office/drawing/2016/5/9/chartex" xmlns:cx4="http://schemas.microsoft.com/office/drawing/2016/5/10/chartex" xmlns:cx5="http://schemas.microsoft.com/office/drawing/2016/5/11/chartex" xmlns:cx6="http://schemas.microsoft.com/office/drawing/2016/5/12/chartex" xmlns:cx7="http://schemas.microsoft.com/office/drawing/2016/5/13/chartex" xmlns:cx8="http://schemas.microsoft.com/office/drawing/2016/5/14/chartex" xmlns:mc="http://schemas.openxmlformats.org/markup-compatibility/2006" xmlns:aink="http://schemas.microsoft.com/office/drawing/2016/ink" xmlns:am3d="http://schemas.microsoft.com/office/drawing/2017/model3d" xmlns:o="urn:schemas-microsoft-com:office:office" xmlns:oel="http://schemas.microsoft.com/office/2019/extlst" xmlns:r="http://schemas.openxmlformats.org/officeDocument/2006/relationships" xmlns:m="http://schemas.openxmlformats.org/officeDocument/2006/math" xmlns:v="urn:schemas-microsoft-com:vml" xmlns:wp14="http://schemas.microsoft.com/office/word/2010/wordprocessingDrawing" xmlns:wp="http://schemas.openxmlformats.org/drawingml/2006/wordprocessingDrawing" xmlns:w10="urn:schemas-microsoft-com:office:word" xmlns:w="http://schemas.openxmlformats.org/wordprocessingml/2006/main" xmlns:w14="http://schemas.microsoft.com/office/word/2010/wordml" xmlns:w15="http://schemas.microsoft.com/office/word/2012/wordml" xmlns:w16cex="http://schemas.microsoft.com/office/word/2018/wordml/cex" xmlns:w16cid="http://schemas.microsoft.com/office/word/2016/wordml/cid" xmlns:w16="http://schemas.microsoft.com/office/word/2018/wordml" xmlns:w16sdtdh="http://schemas.microsoft.com/office/word/2020/wordml/sdtdatahash" xmlns:w16se="http://schemas.microsoft.com/office/word/2015/wordml/symex" xmlns:wpg="http://schemas.microsoft.com/office/word/2010/wordprocessingGroup" xmlns:wpi="http://schemas.microsoft.com/office/word/2010/wordprocessingInk" xmlns:wne="http://schemas.microsoft.com/office/word/2006/wordml" xmlns:wps="http://schemas.microsoft.com/office/word/2010/wordprocessingShape" mc:Ignorable="w14 w15 w16se w16cid w16 w16cex w16sdtdh wp14">
   <w:p>
     <w:pPr>
       <w:pBdr>
@@ -9006,7 +8592,28 @@
         <w:b/>
         <w:bCs/>
       </w:rPr>
-      <w:tab/>
+      <w:t>www.</w:t>
+    </w:r>
+    <w:r>
+      <w:rPr>
+        <w:b/>
+        <w:bCs/>
+      </w:rPr>
+      <w:t>v</w:t>
+    </w:r>
+    <w:r>
+      <w:rPr>
+        <w:b/>
+        <w:bCs/>
+      </w:rPr>
+      <w:t>edavms</w:t>
+    </w:r>
+    <w:r>
+      <w:rPr>
+        <w:b/>
+        <w:bCs/>
+      </w:rPr>
+      <w:t>.in</w:t>
     </w:r>
     <w:r>
       <w:rPr>
@@ -9021,34 +8628,131 @@
         <w:bCs/>
       </w:rPr>
       <w:tab/>
+      <w:t xml:space="preserve"> </w:t>
+    </w:r>
+    <w:r>
+      <w:tab/>
+    </w:r>
+    <w:r>
+      <w:tab/>
+      <w:t xml:space="preserve">                    </w:t>
+    </w:r>
+    <w:r>
+      <w:tab/>
+      <w:t xml:space="preserve">    </w:t>
     </w:r>
     <w:r>
       <w:rPr>
         <w:b/>
         <w:bCs/>
       </w:rPr>
-      <w:tab/>
+      <w:t xml:space="preserve">Page </w:t>
     </w:r>
     <w:r>
       <w:rPr>
         <w:b/>
         <w:bCs/>
       </w:rPr>
-      <w:tab/>
+      <w:fldChar w:fldCharType="begin"/>
     </w:r>
     <w:r>
       <w:rPr>
         <w:b/>
         <w:bCs/>
       </w:rPr>
-      <w:tab/>
+      <w:instrText xml:space="preserve"> PAGE </w:instrText>
     </w:r>
     <w:r>
       <w:rPr>
         <w:b/>
         <w:bCs/>
       </w:rPr>
-      <w:t xml:space="preserve">    v</w:t>
+      <w:fldChar w:fldCharType="separate"/>
+    </w:r>
+    <w:r>
+      <w:rPr>
+        <w:b/>
+        <w:bCs/>
+      </w:rPr>
+      <w:t>1</w:t>
+    </w:r>
+    <w:r>
+      <w:rPr>
+        <w:b/>
+        <w:bCs/>
+      </w:rPr>
+      <w:fldChar w:fldCharType="end"/>
+    </w:r>
+    <w:r>
+      <w:rPr>
+        <w:b/>
+        <w:bCs/>
+      </w:rPr>
+      <w:t xml:space="preserve"> of </w:t>
+    </w:r>
+    <w:r>
+      <w:rPr>
+        <w:b/>
+        <w:bCs/>
+      </w:rPr>
+      <w:fldChar w:fldCharType="begin"/>
+    </w:r>
+    <w:r>
+      <w:rPr>
+        <w:b/>
+        <w:bCs/>
+      </w:rPr>
+      <w:instrText xml:space="preserve"> NUMPAGES  </w:instrText>
+    </w:r>
+    <w:r>
+      <w:rPr>
+        <w:b/>
+        <w:bCs/>
+      </w:rPr>
+      <w:fldChar w:fldCharType="separate"/>
+    </w:r>
+    <w:r>
+      <w:rPr>
+        <w:b/>
+        <w:bCs/>
+      </w:rPr>
+      <w:t>4</w:t>
+    </w:r>
+    <w:r>
+      <w:rPr>
+        <w:b/>
+        <w:bCs/>
+      </w:rPr>
+      <w:fldChar w:fldCharType="end"/>
+    </w:r>
+  </w:p>
+  <w:p>
+    <w:pPr>
+      <w:pStyle w:val="Footer"/>
+    </w:pPr>
+  </w:p>
+</w:ftr>
+</file>
+
+<file path=word/footer2.xml><?xml version="1.0" encoding="utf-8"?>
+<w:ftr xmlns:wpc="http://schemas.microsoft.com/office/word/2010/wordprocessingCanvas" xmlns:cx="http://schemas.microsoft.com/office/drawing/2014/chartex" xmlns:cx1="http://schemas.microsoft.com/office/drawing/2015/9/8/chartex" xmlns:cx2="http://schemas.microsoft.com/office/drawing/2015/10/21/chartex" xmlns:cx3="http://schemas.microsoft.com/office/drawing/2016/5/9/chartex" xmlns:cx4="http://schemas.microsoft.com/office/drawing/2016/5/10/chartex" xmlns:cx5="http://schemas.microsoft.com/office/drawing/2016/5/11/chartex" xmlns:cx6="http://schemas.microsoft.com/office/drawing/2016/5/12/chartex" xmlns:cx7="http://schemas.microsoft.com/office/drawing/2016/5/13/chartex" xmlns:cx8="http://schemas.microsoft.com/office/drawing/2016/5/14/chartex" xmlns:mc="http://schemas.openxmlformats.org/markup-compatibility/2006" xmlns:aink="http://schemas.microsoft.com/office/drawing/2016/ink" xmlns:am3d="http://schemas.microsoft.com/office/drawing/2017/model3d" xmlns:o="urn:schemas-microsoft-com:office:office" xmlns:oel="http://schemas.microsoft.com/office/2019/extlst" xmlns:r="http://schemas.openxmlformats.org/officeDocument/2006/relationships" xmlns:m="http://schemas.openxmlformats.org/officeDocument/2006/math" xmlns:v="urn:schemas-microsoft-com:vml" xmlns:wp14="http://schemas.microsoft.com/office/word/2010/wordprocessingDrawing" xmlns:wp="http://schemas.openxmlformats.org/drawingml/2006/wordprocessingDrawing" xmlns:w10="urn:schemas-microsoft-com:office:word" xmlns:w="http://schemas.openxmlformats.org/wordprocessingml/2006/main" xmlns:w14="http://schemas.microsoft.com/office/word/2010/wordml" xmlns:w15="http://schemas.microsoft.com/office/word/2012/wordml" xmlns:w16cex="http://schemas.microsoft.com/office/word/2018/wordml/cex" xmlns:w16cid="http://schemas.microsoft.com/office/word/2016/wordml/cid" xmlns:w16="http://schemas.microsoft.com/office/word/2018/wordml" xmlns:w16sdtdh="http://schemas.microsoft.com/office/word/2020/wordml/sdtdatahash" xmlns:w16se="http://schemas.microsoft.com/office/word/2015/wordml/symex" xmlns:wpg="http://schemas.microsoft.com/office/word/2010/wordprocessingGroup" xmlns:wpi="http://schemas.microsoft.com/office/word/2010/wordprocessingInk" xmlns:wne="http://schemas.microsoft.com/office/word/2006/wordml" xmlns:wps="http://schemas.microsoft.com/office/word/2010/wordprocessingShape" mc:Ignorable="w14 w15 w16se w16cid w16 w16cex w16sdtdh wp14">
+  <w:p>
+    <w:pPr>
+      <w:pBdr>
+        <w:top w:val="single" w:sz="4" w:space="1" w:color="auto"/>
+      </w:pBdr>
+      <w:jc w:val="right"/>
+      <w:rPr>
+        <w:b/>
+        <w:bCs/>
+      </w:rPr>
+    </w:pPr>
+    <w:r>
+      <w:rPr>
+        <w:b/>
+        <w:bCs/>
+      </w:rPr>
+      <w:t xml:space="preserve"> v</w:t>
     </w:r>
     <w:r>
       <w:rPr>
@@ -9077,6 +8781,9 @@
     </w:r>
     <w:r>
       <w:tab/>
+    </w:r>
+    <w:r>
+      <w:t xml:space="preserve">                    </w:t>
     </w:r>
     <w:r>
       <w:tab/>
@@ -9187,8 +8894,18 @@
 </w:ftr>
 </file>
 
+<file path=word/footer3.xml><?xml version="1.0" encoding="utf-8"?>
+<w:ftr xmlns:wpc="http://schemas.microsoft.com/office/word/2010/wordprocessingCanvas" xmlns:cx="http://schemas.microsoft.com/office/drawing/2014/chartex" xmlns:cx1="http://schemas.microsoft.com/office/drawing/2015/9/8/chartex" xmlns:cx2="http://schemas.microsoft.com/office/drawing/2015/10/21/chartex" xmlns:cx3="http://schemas.microsoft.com/office/drawing/2016/5/9/chartex" xmlns:cx4="http://schemas.microsoft.com/office/drawing/2016/5/10/chartex" xmlns:cx5="http://schemas.microsoft.com/office/drawing/2016/5/11/chartex" xmlns:cx6="http://schemas.microsoft.com/office/drawing/2016/5/12/chartex" xmlns:cx7="http://schemas.microsoft.com/office/drawing/2016/5/13/chartex" xmlns:cx8="http://schemas.microsoft.com/office/drawing/2016/5/14/chartex" xmlns:mc="http://schemas.openxmlformats.org/markup-compatibility/2006" xmlns:aink="http://schemas.microsoft.com/office/drawing/2016/ink" xmlns:am3d="http://schemas.microsoft.com/office/drawing/2017/model3d" xmlns:o="urn:schemas-microsoft-com:office:office" xmlns:oel="http://schemas.microsoft.com/office/2019/extlst" xmlns:r="http://schemas.openxmlformats.org/officeDocument/2006/relationships" xmlns:m="http://schemas.openxmlformats.org/officeDocument/2006/math" xmlns:v="urn:schemas-microsoft-com:vml" xmlns:wp14="http://schemas.microsoft.com/office/word/2010/wordprocessingDrawing" xmlns:wp="http://schemas.openxmlformats.org/drawingml/2006/wordprocessingDrawing" xmlns:w10="urn:schemas-microsoft-com:office:word" xmlns:w="http://schemas.openxmlformats.org/wordprocessingml/2006/main" xmlns:w14="http://schemas.microsoft.com/office/word/2010/wordml" xmlns:w15="http://schemas.microsoft.com/office/word/2012/wordml" xmlns:w16cex="http://schemas.microsoft.com/office/word/2018/wordml/cex" xmlns:w16cid="http://schemas.microsoft.com/office/word/2016/wordml/cid" xmlns:w16="http://schemas.microsoft.com/office/word/2018/wordml" xmlns:w16sdtdh="http://schemas.microsoft.com/office/word/2020/wordml/sdtdatahash" xmlns:w16se="http://schemas.microsoft.com/office/word/2015/wordml/symex" xmlns:wpg="http://schemas.microsoft.com/office/word/2010/wordprocessingGroup" xmlns:wpi="http://schemas.microsoft.com/office/word/2010/wordprocessingInk" xmlns:wne="http://schemas.microsoft.com/office/word/2006/wordml" xmlns:wps="http://schemas.microsoft.com/office/word/2010/wordprocessingShape" mc:Ignorable="w14 w15 w16se w16cid w16 w16cex w16sdtdh wp14">
+  <w:p>
+    <w:pPr>
+      <w:pStyle w:val="Footer"/>
+    </w:pPr>
+  </w:p>
+</w:ftr>
+</file>
+
 <file path=word/footnotes.xml><?xml version="1.0" encoding="utf-8"?>
-<w:footnotes xmlns:wpc="http://schemas.microsoft.com/office/word/2010/wordprocessingCanvas" xmlns:cx="http://schemas.microsoft.com/office/drawing/2014/chartex" xmlns:cx1="http://schemas.microsoft.com/office/drawing/2015/9/8/chartex" xmlns:mc="http://schemas.openxmlformats.org/markup-compatibility/2006" xmlns:o="urn:schemas-microsoft-com:office:office" xmlns:r="http://schemas.openxmlformats.org/officeDocument/2006/relationships" xmlns:m="http://schemas.openxmlformats.org/officeDocument/2006/math" xmlns:v="urn:schemas-microsoft-com:vml" xmlns:wp14="http://schemas.microsoft.com/office/word/2010/wordprocessingDrawing" xmlns:wp="http://schemas.openxmlformats.org/drawingml/2006/wordprocessingDrawing" xmlns:w10="urn:schemas-microsoft-com:office:word" xmlns:w="http://schemas.openxmlformats.org/wordprocessingml/2006/main" xmlns:w14="http://schemas.microsoft.com/office/word/2010/wordml" xmlns:w15="http://schemas.microsoft.com/office/word/2012/wordml" xmlns:w16se="http://schemas.microsoft.com/office/word/2015/wordml/symex" xmlns:wpg="http://schemas.microsoft.com/office/word/2010/wordprocessingGroup" xmlns:wpi="http://schemas.microsoft.com/office/word/2010/wordprocessingInk" xmlns:wne="http://schemas.microsoft.com/office/word/2006/wordml" xmlns:wps="http://schemas.microsoft.com/office/word/2010/wordprocessingShape" mc:Ignorable="w14 w15 w16se wp14">
+<w:footnotes xmlns:wpc="http://schemas.microsoft.com/office/word/2010/wordprocessingCanvas" xmlns:cx="http://schemas.microsoft.com/office/drawing/2014/chartex" xmlns:cx1="http://schemas.microsoft.com/office/drawing/2015/9/8/chartex" xmlns:cx2="http://schemas.microsoft.com/office/drawing/2015/10/21/chartex" xmlns:cx3="http://schemas.microsoft.com/office/drawing/2016/5/9/chartex" xmlns:cx4="http://schemas.microsoft.com/office/drawing/2016/5/10/chartex" xmlns:cx5="http://schemas.microsoft.com/office/drawing/2016/5/11/chartex" xmlns:cx6="http://schemas.microsoft.com/office/drawing/2016/5/12/chartex" xmlns:cx7="http://schemas.microsoft.com/office/drawing/2016/5/13/chartex" xmlns:cx8="http://schemas.microsoft.com/office/drawing/2016/5/14/chartex" xmlns:mc="http://schemas.openxmlformats.org/markup-compatibility/2006" xmlns:aink="http://schemas.microsoft.com/office/drawing/2016/ink" xmlns:am3d="http://schemas.microsoft.com/office/drawing/2017/model3d" xmlns:o="urn:schemas-microsoft-com:office:office" xmlns:oel="http://schemas.microsoft.com/office/2019/extlst" xmlns:r="http://schemas.openxmlformats.org/officeDocument/2006/relationships" xmlns:m="http://schemas.openxmlformats.org/officeDocument/2006/math" xmlns:v="urn:schemas-microsoft-com:vml" xmlns:wp14="http://schemas.microsoft.com/office/word/2010/wordprocessingDrawing" xmlns:wp="http://schemas.openxmlformats.org/drawingml/2006/wordprocessingDrawing" xmlns:w10="urn:schemas-microsoft-com:office:word" xmlns:w="http://schemas.openxmlformats.org/wordprocessingml/2006/main" xmlns:w14="http://schemas.microsoft.com/office/word/2010/wordml" xmlns:w15="http://schemas.microsoft.com/office/word/2012/wordml" xmlns:w16cex="http://schemas.microsoft.com/office/word/2018/wordml/cex" xmlns:w16cid="http://schemas.microsoft.com/office/word/2016/wordml/cid" xmlns:w16="http://schemas.microsoft.com/office/word/2018/wordml" xmlns:w16sdtdh="http://schemas.microsoft.com/office/word/2020/wordml/sdtdatahash" xmlns:w16se="http://schemas.microsoft.com/office/word/2015/wordml/symex" xmlns:wpg="http://schemas.microsoft.com/office/word/2010/wordprocessingGroup" xmlns:wpi="http://schemas.microsoft.com/office/word/2010/wordprocessingInk" xmlns:wne="http://schemas.microsoft.com/office/word/2006/wordml" xmlns:wps="http://schemas.microsoft.com/office/word/2010/wordprocessingShape" mc:Ignorable="w14 w15 w16se w16cid w16 w16cex w16sdtdh wp14">
   <w:footnote w:type="separator" w:id="-1">
     <w:p>
       <w:pPr>
@@ -9213,7 +8930,7 @@
 </file>
 
 <file path=word/header1.xml><?xml version="1.0" encoding="utf-8"?>
-<w:hdr xmlns:wpc="http://schemas.microsoft.com/office/word/2010/wordprocessingCanvas" xmlns:cx="http://schemas.microsoft.com/office/drawing/2014/chartex" xmlns:cx1="http://schemas.microsoft.com/office/drawing/2015/9/8/chartex" xmlns:mc="http://schemas.openxmlformats.org/markup-compatibility/2006" xmlns:o="urn:schemas-microsoft-com:office:office" xmlns:r="http://schemas.openxmlformats.org/officeDocument/2006/relationships" xmlns:m="http://schemas.openxmlformats.org/officeDocument/2006/math" xmlns:v="urn:schemas-microsoft-com:vml" xmlns:wp14="http://schemas.microsoft.com/office/word/2010/wordprocessingDrawing" xmlns:wp="http://schemas.openxmlformats.org/drawingml/2006/wordprocessingDrawing" xmlns:w10="urn:schemas-microsoft-com:office:word" xmlns:w="http://schemas.openxmlformats.org/wordprocessingml/2006/main" xmlns:w14="http://schemas.microsoft.com/office/word/2010/wordml" xmlns:w15="http://schemas.microsoft.com/office/word/2012/wordml" xmlns:w16se="http://schemas.microsoft.com/office/word/2015/wordml/symex" xmlns:wpg="http://schemas.microsoft.com/office/word/2010/wordprocessingGroup" xmlns:wpi="http://schemas.microsoft.com/office/word/2010/wordprocessingInk" xmlns:wne="http://schemas.microsoft.com/office/word/2006/wordml" xmlns:wps="http://schemas.microsoft.com/office/word/2010/wordprocessingShape" mc:Ignorable="w14 w15 w16se wp14">
+<w:hdr xmlns:wpc="http://schemas.microsoft.com/office/word/2010/wordprocessingCanvas" xmlns:cx="http://schemas.microsoft.com/office/drawing/2014/chartex" xmlns:cx1="http://schemas.microsoft.com/office/drawing/2015/9/8/chartex" xmlns:cx2="http://schemas.microsoft.com/office/drawing/2015/10/21/chartex" xmlns:cx3="http://schemas.microsoft.com/office/drawing/2016/5/9/chartex" xmlns:cx4="http://schemas.microsoft.com/office/drawing/2016/5/10/chartex" xmlns:cx5="http://schemas.microsoft.com/office/drawing/2016/5/11/chartex" xmlns:cx6="http://schemas.microsoft.com/office/drawing/2016/5/12/chartex" xmlns:cx7="http://schemas.microsoft.com/office/drawing/2016/5/13/chartex" xmlns:cx8="http://schemas.microsoft.com/office/drawing/2016/5/14/chartex" xmlns:mc="http://schemas.openxmlformats.org/markup-compatibility/2006" xmlns:aink="http://schemas.microsoft.com/office/drawing/2016/ink" xmlns:am3d="http://schemas.microsoft.com/office/drawing/2017/model3d" xmlns:o="urn:schemas-microsoft-com:office:office" xmlns:oel="http://schemas.microsoft.com/office/2019/extlst" xmlns:r="http://schemas.openxmlformats.org/officeDocument/2006/relationships" xmlns:m="http://schemas.openxmlformats.org/officeDocument/2006/math" xmlns:v="urn:schemas-microsoft-com:vml" xmlns:wp14="http://schemas.microsoft.com/office/word/2010/wordprocessingDrawing" xmlns:wp="http://schemas.openxmlformats.org/drawingml/2006/wordprocessingDrawing" xmlns:w10="urn:schemas-microsoft-com:office:word" xmlns:w="http://schemas.openxmlformats.org/wordprocessingml/2006/main" xmlns:w14="http://schemas.microsoft.com/office/word/2010/wordml" xmlns:w15="http://schemas.microsoft.com/office/word/2012/wordml" xmlns:w16cex="http://schemas.microsoft.com/office/word/2018/wordml/cex" xmlns:w16cid="http://schemas.microsoft.com/office/word/2016/wordml/cid" xmlns:w16="http://schemas.microsoft.com/office/word/2018/wordml" xmlns:w16sdtdh="http://schemas.microsoft.com/office/word/2020/wordml/sdtdatahash" xmlns:w16se="http://schemas.microsoft.com/office/word/2015/wordml/symex" xmlns:wpg="http://schemas.microsoft.com/office/word/2010/wordprocessingGroup" xmlns:wpi="http://schemas.microsoft.com/office/word/2010/wordprocessingInk" xmlns:wne="http://schemas.microsoft.com/office/word/2006/wordml" xmlns:wps="http://schemas.microsoft.com/office/word/2010/wordprocessingShape" mc:Ignorable="w14 w15 w16se w16cid w16 w16cex w16sdtdh wp14">
   <w:p>
     <w:pPr>
       <w:pStyle w:val="Header"/>
@@ -9234,7 +8951,7 @@
 </file>
 
 <file path=word/header2.xml><?xml version="1.0" encoding="utf-8"?>
-<w:hdr xmlns:wpc="http://schemas.microsoft.com/office/word/2010/wordprocessingCanvas" xmlns:cx="http://schemas.microsoft.com/office/drawing/2014/chartex" xmlns:cx1="http://schemas.microsoft.com/office/drawing/2015/9/8/chartex" xmlns:mc="http://schemas.openxmlformats.org/markup-compatibility/2006" xmlns:o="urn:schemas-microsoft-com:office:office" xmlns:r="http://schemas.openxmlformats.org/officeDocument/2006/relationships" xmlns:m="http://schemas.openxmlformats.org/officeDocument/2006/math" xmlns:v="urn:schemas-microsoft-com:vml" xmlns:wp14="http://schemas.microsoft.com/office/word/2010/wordprocessingDrawing" xmlns:wp="http://schemas.openxmlformats.org/drawingml/2006/wordprocessingDrawing" xmlns:w10="urn:schemas-microsoft-com:office:word" xmlns:w="http://schemas.openxmlformats.org/wordprocessingml/2006/main" xmlns:w14="http://schemas.microsoft.com/office/word/2010/wordml" xmlns:w15="http://schemas.microsoft.com/office/word/2012/wordml" xmlns:w16se="http://schemas.microsoft.com/office/word/2015/wordml/symex" xmlns:wpg="http://schemas.microsoft.com/office/word/2010/wordprocessingGroup" xmlns:wpi="http://schemas.microsoft.com/office/word/2010/wordprocessingInk" xmlns:wne="http://schemas.microsoft.com/office/word/2006/wordml" xmlns:wps="http://schemas.microsoft.com/office/word/2010/wordprocessingShape" mc:Ignorable="w14 w15 w16se wp14">
+<w:hdr xmlns:wpc="http://schemas.microsoft.com/office/word/2010/wordprocessingCanvas" xmlns:cx="http://schemas.microsoft.com/office/drawing/2014/chartex" xmlns:cx1="http://schemas.microsoft.com/office/drawing/2015/9/8/chartex" xmlns:cx2="http://schemas.microsoft.com/office/drawing/2015/10/21/chartex" xmlns:cx3="http://schemas.microsoft.com/office/drawing/2016/5/9/chartex" xmlns:cx4="http://schemas.microsoft.com/office/drawing/2016/5/10/chartex" xmlns:cx5="http://schemas.microsoft.com/office/drawing/2016/5/11/chartex" xmlns:cx6="http://schemas.microsoft.com/office/drawing/2016/5/12/chartex" xmlns:cx7="http://schemas.microsoft.com/office/drawing/2016/5/13/chartex" xmlns:cx8="http://schemas.microsoft.com/office/drawing/2016/5/14/chartex" xmlns:mc="http://schemas.openxmlformats.org/markup-compatibility/2006" xmlns:aink="http://schemas.microsoft.com/office/drawing/2016/ink" xmlns:am3d="http://schemas.microsoft.com/office/drawing/2017/model3d" xmlns:o="urn:schemas-microsoft-com:office:office" xmlns:oel="http://schemas.microsoft.com/office/2019/extlst" xmlns:r="http://schemas.openxmlformats.org/officeDocument/2006/relationships" xmlns:m="http://schemas.openxmlformats.org/officeDocument/2006/math" xmlns:v="urn:schemas-microsoft-com:vml" xmlns:wp14="http://schemas.microsoft.com/office/word/2010/wordprocessingDrawing" xmlns:wp="http://schemas.openxmlformats.org/drawingml/2006/wordprocessingDrawing" xmlns:w10="urn:schemas-microsoft-com:office:word" xmlns:w="http://schemas.openxmlformats.org/wordprocessingml/2006/main" xmlns:w14="http://schemas.microsoft.com/office/word/2010/wordml" xmlns:w15="http://schemas.microsoft.com/office/word/2012/wordml" xmlns:w16cex="http://schemas.microsoft.com/office/word/2018/wordml/cex" xmlns:w16cid="http://schemas.microsoft.com/office/word/2016/wordml/cid" xmlns:w16="http://schemas.microsoft.com/office/word/2018/wordml" xmlns:w16sdtdh="http://schemas.microsoft.com/office/word/2020/wordml/sdtdatahash" xmlns:w16se="http://schemas.microsoft.com/office/word/2015/wordml/symex" xmlns:wpg="http://schemas.microsoft.com/office/word/2010/wordprocessingGroup" xmlns:wpi="http://schemas.microsoft.com/office/word/2010/wordprocessingInk" xmlns:wne="http://schemas.microsoft.com/office/word/2006/wordml" xmlns:wps="http://schemas.microsoft.com/office/word/2010/wordprocessingShape" mc:Ignorable="w14 w15 w16se w16cid w16 w16cex w16sdtdh wp14">
   <w:p>
     <w:pPr>
       <w:pStyle w:val="Header"/>
@@ -9254,8 +8971,18 @@
 </w:hdr>
 </file>
 
+<file path=word/header3.xml><?xml version="1.0" encoding="utf-8"?>
+<w:hdr xmlns:wpc="http://schemas.microsoft.com/office/word/2010/wordprocessingCanvas" xmlns:cx="http://schemas.microsoft.com/office/drawing/2014/chartex" xmlns:cx1="http://schemas.microsoft.com/office/drawing/2015/9/8/chartex" xmlns:cx2="http://schemas.microsoft.com/office/drawing/2015/10/21/chartex" xmlns:cx3="http://schemas.microsoft.com/office/drawing/2016/5/9/chartex" xmlns:cx4="http://schemas.microsoft.com/office/drawing/2016/5/10/chartex" xmlns:cx5="http://schemas.microsoft.com/office/drawing/2016/5/11/chartex" xmlns:cx6="http://schemas.microsoft.com/office/drawing/2016/5/12/chartex" xmlns:cx7="http://schemas.microsoft.com/office/drawing/2016/5/13/chartex" xmlns:cx8="http://schemas.microsoft.com/office/drawing/2016/5/14/chartex" xmlns:mc="http://schemas.openxmlformats.org/markup-compatibility/2006" xmlns:aink="http://schemas.microsoft.com/office/drawing/2016/ink" xmlns:am3d="http://schemas.microsoft.com/office/drawing/2017/model3d" xmlns:o="urn:schemas-microsoft-com:office:office" xmlns:oel="http://schemas.microsoft.com/office/2019/extlst" xmlns:r="http://schemas.openxmlformats.org/officeDocument/2006/relationships" xmlns:m="http://schemas.openxmlformats.org/officeDocument/2006/math" xmlns:v="urn:schemas-microsoft-com:vml" xmlns:wp14="http://schemas.microsoft.com/office/word/2010/wordprocessingDrawing" xmlns:wp="http://schemas.openxmlformats.org/drawingml/2006/wordprocessingDrawing" xmlns:w10="urn:schemas-microsoft-com:office:word" xmlns:w="http://schemas.openxmlformats.org/wordprocessingml/2006/main" xmlns:w14="http://schemas.microsoft.com/office/word/2010/wordml" xmlns:w15="http://schemas.microsoft.com/office/word/2012/wordml" xmlns:w16cex="http://schemas.microsoft.com/office/word/2018/wordml/cex" xmlns:w16cid="http://schemas.microsoft.com/office/word/2016/wordml/cid" xmlns:w16="http://schemas.microsoft.com/office/word/2018/wordml" xmlns:w16sdtdh="http://schemas.microsoft.com/office/word/2020/wordml/sdtdatahash" xmlns:w16se="http://schemas.microsoft.com/office/word/2015/wordml/symex" xmlns:wpg="http://schemas.microsoft.com/office/word/2010/wordprocessingGroup" xmlns:wpi="http://schemas.microsoft.com/office/word/2010/wordprocessingInk" xmlns:wne="http://schemas.microsoft.com/office/word/2006/wordml" xmlns:wps="http://schemas.microsoft.com/office/word/2010/wordprocessingShape" mc:Ignorable="w14 w15 w16se w16cid w16 w16cex w16sdtdh wp14">
+  <w:p>
+    <w:pPr>
+      <w:pStyle w:val="Header"/>
+    </w:pPr>
+  </w:p>
+</w:hdr>
+</file>
+
 <file path=word/styles.xml><?xml version="1.0" encoding="utf-8"?>
-<w:styles xmlns:mc="http://schemas.openxmlformats.org/markup-compatibility/2006" xmlns:r="http://schemas.openxmlformats.org/officeDocument/2006/relationships" xmlns:w="http://schemas.openxmlformats.org/wordprocessingml/2006/main" xmlns:w14="http://schemas.microsoft.com/office/word/2010/wordml" xmlns:w15="http://schemas.microsoft.com/office/word/2012/wordml" xmlns:w16se="http://schemas.microsoft.com/office/word/2015/wordml/symex" mc:Ignorable="w14 w15 w16se">
+<w:styles xmlns:mc="http://schemas.openxmlformats.org/markup-compatibility/2006" xmlns:r="http://schemas.openxmlformats.org/officeDocument/2006/relationships" xmlns:w="http://schemas.openxmlformats.org/wordprocessingml/2006/main" xmlns:w14="http://schemas.microsoft.com/office/word/2010/wordml" xmlns:w15="http://schemas.microsoft.com/office/word/2012/wordml" xmlns:w16cex="http://schemas.microsoft.com/office/word/2018/wordml/cex" xmlns:w16cid="http://schemas.microsoft.com/office/word/2016/wordml/cid" xmlns:w16="http://schemas.microsoft.com/office/word/2018/wordml" xmlns:w16sdtdh="http://schemas.microsoft.com/office/word/2020/wordml/sdtdatahash" xmlns:w16se="http://schemas.microsoft.com/office/word/2015/wordml/symex" mc:Ignorable="w14 w15 w16se w16cid w16 w16cex w16sdtdh">
   <w:docDefaults>
     <w:rPrDefault>
       <w:rPr>
@@ -9265,7 +8992,7 @@
     </w:rPrDefault>
     <w:pPrDefault/>
   </w:docDefaults>
-  <w:latentStyles w:defLockedState="0" w:defUIPriority="99" w:defSemiHidden="0" w:defUnhideWhenUsed="0" w:defQFormat="0" w:count="371">
+  <w:latentStyles w:defLockedState="0" w:defUIPriority="99" w:defSemiHidden="0" w:defUnhideWhenUsed="0" w:defQFormat="0" w:count="376">
     <w:lsdException w:name="Normal" w:uiPriority="0" w:qFormat="1"/>
     <w:lsdException w:name="heading 1" w:uiPriority="9" w:qFormat="1"/>
     <w:lsdException w:name="heading 2" w:semiHidden="1" w:uiPriority="9" w:unhideWhenUsed="1" w:qFormat="1"/>
@@ -9371,7 +9098,6 @@
     <w:lsdException w:name="HTML Sample" w:semiHidden="1" w:unhideWhenUsed="1"/>
     <w:lsdException w:name="HTML Typewriter" w:semiHidden="1" w:unhideWhenUsed="1"/>
     <w:lsdException w:name="HTML Variable" w:semiHidden="1" w:unhideWhenUsed="1"/>
-    <w:lsdException w:name="Normal Table" w:semiHidden="1" w:unhideWhenUsed="1"/>
     <w:lsdException w:name="annotation subject" w:semiHidden="1" w:unhideWhenUsed="1"/>
     <w:lsdException w:name="No List" w:semiHidden="1" w:unhideWhenUsed="1"/>
     <w:lsdException w:name="Outline List 1" w:semiHidden="1" w:unhideWhenUsed="1"/>
@@ -9414,11 +9140,8 @@
     <w:lsdException w:name="Table Contemporary" w:semiHidden="1" w:unhideWhenUsed="1"/>
     <w:lsdException w:name="Table Elegant" w:semiHidden="1" w:unhideWhenUsed="1"/>
     <w:lsdException w:name="Table Professional" w:semiHidden="1" w:unhideWhenUsed="1"/>
-    <w:lsdException w:name="Table Subtle 1" w:semiHidden="1" w:unhideWhenUsed="1"/>
     <w:lsdException w:name="Table Subtle 2" w:semiHidden="1" w:unhideWhenUsed="1"/>
     <w:lsdException w:name="Table Web 1" w:semiHidden="1" w:unhideWhenUsed="1"/>
-    <w:lsdException w:name="Table Web 2" w:semiHidden="1" w:unhideWhenUsed="1"/>
-    <w:lsdException w:name="Table Web 3" w:semiHidden="1" w:unhideWhenUsed="1"/>
     <w:lsdException w:name="Balloon Text" w:semiHidden="1" w:unhideWhenUsed="1"/>
     <w:lsdException w:name="Table Grid" w:uiPriority="59"/>
     <w:lsdException w:name="Table Theme" w:semiHidden="1" w:unhideWhenUsed="1"/>
@@ -9637,6 +9360,11 @@
     <w:lsdException w:name="List Table 5 Dark Accent 6" w:uiPriority="50"/>
     <w:lsdException w:name="List Table 6 Colorful Accent 6" w:uiPriority="51"/>
     <w:lsdException w:name="List Table 7 Colorful Accent 6" w:uiPriority="52"/>
+    <w:lsdException w:name="Mention" w:semiHidden="1" w:unhideWhenUsed="1"/>
+    <w:lsdException w:name="Smart Hyperlink" w:semiHidden="1" w:unhideWhenUsed="1"/>
+    <w:lsdException w:name="Hashtag" w:semiHidden="1" w:unhideWhenUsed="1"/>
+    <w:lsdException w:name="Unresolved Mention" w:semiHidden="1" w:unhideWhenUsed="1"/>
+    <w:lsdException w:name="Smart Link" w:semiHidden="1" w:unhideWhenUsed="1"/>
   </w:latentStyles>
   <w:style w:type="paragraph" w:default="1" w:styleId="Normal">
     <w:name w:val="Normal"/>

</xml_diff>